<commit_message>
Aggiornamento sommario doc finale
</commit_message>
<xml_diff>
--- a/documentazione piu/documentaione_finale_piu_GercpDev.docx
+++ b/documentazione piu/documentaione_finale_piu_GercpDev.docx
@@ -1,6 +1,6 @@
 
 <file path=word/document.xml><?xml version="1.0" encoding="utf-8"?>
-<w:document xmlns:wpc="http://schemas.microsoft.com/office/word/2010/wordprocessingCanvas" xmlns:cx="http://schemas.microsoft.com/office/drawing/2014/chartex" xmlns:mc="http://schemas.openxmlformats.org/markup-compatibility/2006" xmlns:o="urn:schemas-microsoft-com:office:office" xmlns:r="http://schemas.openxmlformats.org/officeDocument/2006/relationships" xmlns:m="http://schemas.openxmlformats.org/officeDocument/2006/math" xmlns:v="urn:schemas-microsoft-com:vml" xmlns:wp14="http://schemas.microsoft.com/office/word/2010/wordprocessingDrawing" xmlns:wp="http://schemas.openxmlformats.org/drawingml/2006/wordprocessingDrawing" xmlns:w10="urn:schemas-microsoft-com:office:word" xmlns:w="http://schemas.openxmlformats.org/wordprocessingml/2006/main" xmlns:w14="http://schemas.microsoft.com/office/word/2010/wordml" xmlns:w15="http://schemas.microsoft.com/office/word/2012/wordml" xmlns:w16se="http://schemas.microsoft.com/office/word/2015/wordml/symex" xmlns:wpg="http://schemas.microsoft.com/office/word/2010/wordprocessingGroup" xmlns:wpi="http://schemas.microsoft.com/office/word/2010/wordprocessingInk" xmlns:wne="http://schemas.microsoft.com/office/word/2006/wordml" xmlns:wps="http://schemas.microsoft.com/office/word/2010/wordprocessingShape" mc:Ignorable="w14 w15 w16se wp14">
+<w:document xmlns:wpc="http://schemas.microsoft.com/office/word/2010/wordprocessingCanvas" xmlns:cx="http://schemas.microsoft.com/office/drawing/2014/chartex" xmlns:cx1="http://schemas.microsoft.com/office/drawing/2015/9/8/chartex" xmlns:cx2="http://schemas.microsoft.com/office/drawing/2015/10/21/chartex" xmlns:cx3="http://schemas.microsoft.com/office/drawing/2016/5/9/chartex" xmlns:cx4="http://schemas.microsoft.com/office/drawing/2016/5/10/chartex" xmlns:cx5="http://schemas.microsoft.com/office/drawing/2016/5/11/chartex" xmlns:cx6="http://schemas.microsoft.com/office/drawing/2016/5/12/chartex" xmlns:cx7="http://schemas.microsoft.com/office/drawing/2016/5/13/chartex" xmlns:cx8="http://schemas.microsoft.com/office/drawing/2016/5/14/chartex" xmlns:mc="http://schemas.openxmlformats.org/markup-compatibility/2006" xmlns:aink="http://schemas.microsoft.com/office/drawing/2016/ink" xmlns:am3d="http://schemas.microsoft.com/office/drawing/2017/model3d" xmlns:o="urn:schemas-microsoft-com:office:office" xmlns:r="http://schemas.openxmlformats.org/officeDocument/2006/relationships" xmlns:m="http://schemas.openxmlformats.org/officeDocument/2006/math" xmlns:v="urn:schemas-microsoft-com:vml" xmlns:wp14="http://schemas.microsoft.com/office/word/2010/wordprocessingDrawing" xmlns:wp="http://schemas.openxmlformats.org/drawingml/2006/wordprocessingDrawing" xmlns:w10="urn:schemas-microsoft-com:office:word" xmlns:w="http://schemas.openxmlformats.org/wordprocessingml/2006/main" xmlns:w14="http://schemas.microsoft.com/office/word/2010/wordml" xmlns:w15="http://schemas.microsoft.com/office/word/2012/wordml" xmlns:w16cid="http://schemas.microsoft.com/office/word/2016/wordml/cid" xmlns:w16se="http://schemas.microsoft.com/office/word/2015/wordml/symex" xmlns:wpg="http://schemas.microsoft.com/office/word/2010/wordprocessingGroup" xmlns:wpi="http://schemas.microsoft.com/office/word/2010/wordprocessingInk" xmlns:wne="http://schemas.microsoft.com/office/word/2006/wordml" xmlns:wps="http://schemas.microsoft.com/office/word/2010/wordprocessingShape" mc:Ignorable="w14 w15 w16se w16cid wp14">
   <w:body>
     <w:bookmarkStart w:id="0" w:name="_Hlk534279259"/>
     <w:bookmarkEnd w:id="0"/>
@@ -261,7 +261,7 @@
               </wp:anchor>
             </w:drawing>
           </mc:Choice>
-          <mc:Fallback xmlns:cx1="http://schemas.microsoft.com/office/drawing/2015/9/8/chartex" xmlns:cx2="http://schemas.microsoft.com/office/drawing/2015/10/21/chartex" xmlns:cx3="http://schemas.microsoft.com/office/drawing/2016/5/9/chartex" xmlns:cx4="http://schemas.microsoft.com/office/drawing/2016/5/10/chartex" xmlns:cx5="http://schemas.microsoft.com/office/drawing/2016/5/11/chartex" xmlns:cx6="http://schemas.microsoft.com/office/drawing/2016/5/12/chartex" xmlns:cx7="http://schemas.microsoft.com/office/drawing/2016/5/13/chartex" xmlns:cx8="http://schemas.microsoft.com/office/drawing/2016/5/14/chartex" xmlns:aink="http://schemas.microsoft.com/office/drawing/2016/ink" xmlns:am3d="http://schemas.microsoft.com/office/drawing/2017/model3d" xmlns:w16cid="http://schemas.microsoft.com/office/word/2016/wordml/cid">
+          <mc:Fallback>
             <w:pict>
               <v:group w14:anchorId="7DE2D134" id="Gruppo 149" o:spid="_x0000_s1026" style="position:absolute;margin-left:0;margin-top:0;width:8in;height:95.7pt;z-index:251660288;mso-width-percent:941;mso-height-percent:121;mso-top-percent:23;mso-position-horizontal:center;mso-position-horizontal-relative:page;mso-position-vertical-relative:page;mso-width-percent:941;mso-height-percent:121;mso-top-percent:23" coordorigin="" coordsize="73152,12161" o:gfxdata="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">
                 <v:shape id="Rettangolo 51" o:spid="_x0000_s1027" style="position:absolute;width:73152;height:11303;visibility:visible;mso-wrap-style:square;v-text-anchor:middle" coordsize="7312660,1129665" o:gfxdata="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" path="m,l7312660,r,1129665l3619500,733425,,1091565,,xe" fillcolor="#5b9bd5 [3204]" stroked="f" strokeweight="1pt">
@@ -1435,6 +1435,7 @@
           <w:docPartUnique/>
         </w:docPartObj>
       </w:sdtPr>
+      <w:sdtEndPr/>
       <w:sdtContent>
         <w:p>
           <w:pPr>
@@ -1460,10 +1461,8 @@
               <w:tab w:val="right" w:leader="dot" w:pos="9628"/>
             </w:tabs>
             <w:rPr>
-              <w:rFonts w:eastAsiaTheme="minorEastAsia" w:cstheme="minorHAnsi"/>
+              <w:rFonts w:eastAsiaTheme="minorEastAsia"/>
               <w:noProof/>
-              <w:sz w:val="24"/>
-              <w:szCs w:val="24"/>
               <w:lang w:eastAsia="it-IT"/>
             </w:rPr>
           </w:pPr>
@@ -1491,86 +1490,337 @@
             </w:rPr>
             <w:fldChar w:fldCharType="separate"/>
           </w:r>
-          <w:hyperlink w:anchor="_Toc534300263" w:history="1">
+          <w:hyperlink w:anchor="_Toc535964064" w:history="1">
             <w:r>
               <w:rPr>
                 <w:rStyle w:val="Collegamentoipertestuale"/>
-                <w:rFonts w:cstheme="minorHAnsi"/>
-                <w:b/>
-                <w:bCs/>
+                <w:rFonts w:eastAsia="Times New Roman"/>
                 <w:noProof/>
-                <w:sz w:val="24"/>
-                <w:szCs w:val="24"/>
-                <w:shd w:val="clear" w:color="auto" w:fill="FFFFFF"/>
+                <w:lang w:eastAsia="it-IT"/>
               </w:rPr>
-              <w:t>Descrizione progetto</w:t>
+              <w:t>INTRODUZIONE</w:t>
             </w:r>
             <w:r>
               <w:rPr>
-                <w:rFonts w:cstheme="minorHAnsi"/>
                 <w:noProof/>
                 <w:webHidden/>
-                <w:sz w:val="24"/>
-                <w:szCs w:val="24"/>
               </w:rPr>
               <w:tab/>
             </w:r>
             <w:r>
               <w:rPr>
-                <w:rFonts w:cstheme="minorHAnsi"/>
                 <w:noProof/>
                 <w:webHidden/>
-                <w:sz w:val="24"/>
-                <w:szCs w:val="24"/>
               </w:rPr>
               <w:fldChar w:fldCharType="begin"/>
             </w:r>
             <w:r>
               <w:rPr>
-                <w:rFonts w:cstheme="minorHAnsi"/>
                 <w:noProof/>
                 <w:webHidden/>
-                <w:sz w:val="24"/>
-                <w:szCs w:val="24"/>
               </w:rPr>
-              <w:instrText xml:space="preserve"> PAGEREF _Toc534300263 \h </w:instrText>
+              <w:instrText xml:space="preserve"> PAGEREF _Toc535964064 \h </w:instrText>
             </w:r>
             <w:r>
               <w:rPr>
-                <w:rFonts w:cstheme="minorHAnsi"/>
                 <w:noProof/>
                 <w:webHidden/>
-                <w:sz w:val="24"/>
-                <w:szCs w:val="24"/>
               </w:rPr>
             </w:r>
             <w:r>
               <w:rPr>
-                <w:rFonts w:cstheme="minorHAnsi"/>
                 <w:noProof/>
                 <w:webHidden/>
-                <w:sz w:val="24"/>
-                <w:szCs w:val="24"/>
               </w:rPr>
               <w:fldChar w:fldCharType="separate"/>
             </w:r>
             <w:r>
               <w:rPr>
-                <w:rFonts w:cstheme="minorHAnsi"/>
                 <w:noProof/>
                 <w:webHidden/>
-                <w:sz w:val="24"/>
-                <w:szCs w:val="24"/>
               </w:rPr>
               <w:t>3</w:t>
             </w:r>
             <w:r>
               <w:rPr>
-                <w:rFonts w:cstheme="minorHAnsi"/>
                 <w:noProof/>
                 <w:webHidden/>
-                <w:sz w:val="24"/>
-                <w:szCs w:val="24"/>
+              </w:rPr>
+              <w:fldChar w:fldCharType="end"/>
+            </w:r>
+          </w:hyperlink>
+        </w:p>
+        <w:p>
+          <w:pPr>
+            <w:pStyle w:val="Sommario2"/>
+            <w:tabs>
+              <w:tab w:val="right" w:leader="dot" w:pos="9628"/>
+            </w:tabs>
+            <w:rPr>
+              <w:rFonts w:cstheme="minorBidi"/>
+              <w:noProof/>
+            </w:rPr>
+          </w:pPr>
+          <w:hyperlink w:anchor="_Toc535964065" w:history="1">
+            <w:r>
+              <w:rPr>
+                <w:rStyle w:val="Collegamentoipertestuale"/>
+                <w:noProof/>
+              </w:rPr>
+              <w:t>Motivazione della scelta</w:t>
+            </w:r>
+            <w:r>
+              <w:rPr>
+                <w:noProof/>
+                <w:webHidden/>
+              </w:rPr>
+              <w:tab/>
+            </w:r>
+            <w:r>
+              <w:rPr>
+                <w:noProof/>
+                <w:webHidden/>
+              </w:rPr>
+              <w:fldChar w:fldCharType="begin"/>
+            </w:r>
+            <w:r>
+              <w:rPr>
+                <w:noProof/>
+                <w:webHidden/>
+              </w:rPr>
+              <w:instrText xml:space="preserve"> PAGEREF _Toc535964065 \h </w:instrText>
+            </w:r>
+            <w:r>
+              <w:rPr>
+                <w:noProof/>
+                <w:webHidden/>
+              </w:rPr>
+            </w:r>
+            <w:r>
+              <w:rPr>
+                <w:noProof/>
+                <w:webHidden/>
+              </w:rPr>
+              <w:fldChar w:fldCharType="separate"/>
+            </w:r>
+            <w:r>
+              <w:rPr>
+                <w:noProof/>
+                <w:webHidden/>
+              </w:rPr>
+              <w:t>3</w:t>
+            </w:r>
+            <w:r>
+              <w:rPr>
+                <w:noProof/>
+                <w:webHidden/>
+              </w:rPr>
+              <w:fldChar w:fldCharType="end"/>
+            </w:r>
+          </w:hyperlink>
+        </w:p>
+        <w:p>
+          <w:pPr>
+            <w:pStyle w:val="Sommario2"/>
+            <w:tabs>
+              <w:tab w:val="right" w:leader="dot" w:pos="9628"/>
+            </w:tabs>
+            <w:rPr>
+              <w:rFonts w:cstheme="minorBidi"/>
+              <w:noProof/>
+            </w:rPr>
+          </w:pPr>
+          <w:hyperlink w:anchor="_Toc535964066" w:history="1">
+            <w:r>
+              <w:rPr>
+                <w:rStyle w:val="Collegamentoipertestuale"/>
+                <w:noProof/>
+              </w:rPr>
+              <w:t>Idea di progetto</w:t>
+            </w:r>
+            <w:r>
+              <w:rPr>
+                <w:noProof/>
+                <w:webHidden/>
+              </w:rPr>
+              <w:tab/>
+            </w:r>
+            <w:r>
+              <w:rPr>
+                <w:noProof/>
+                <w:webHidden/>
+              </w:rPr>
+              <w:fldChar w:fldCharType="begin"/>
+            </w:r>
+            <w:r>
+              <w:rPr>
+                <w:noProof/>
+                <w:webHidden/>
+              </w:rPr>
+              <w:instrText xml:space="preserve"> PAGEREF _Toc535964066 \h </w:instrText>
+            </w:r>
+            <w:r>
+              <w:rPr>
+                <w:noProof/>
+                <w:webHidden/>
+              </w:rPr>
+            </w:r>
+            <w:r>
+              <w:rPr>
+                <w:noProof/>
+                <w:webHidden/>
+              </w:rPr>
+              <w:fldChar w:fldCharType="separate"/>
+            </w:r>
+            <w:r>
+              <w:rPr>
+                <w:noProof/>
+                <w:webHidden/>
+              </w:rPr>
+              <w:t>3</w:t>
+            </w:r>
+            <w:r>
+              <w:rPr>
+                <w:noProof/>
+                <w:webHidden/>
+              </w:rPr>
+              <w:fldChar w:fldCharType="end"/>
+            </w:r>
+          </w:hyperlink>
+        </w:p>
+        <w:p>
+          <w:pPr>
+            <w:pStyle w:val="Sommario2"/>
+            <w:tabs>
+              <w:tab w:val="right" w:leader="dot" w:pos="9628"/>
+            </w:tabs>
+            <w:rPr>
+              <w:rFonts w:cstheme="minorBidi"/>
+              <w:noProof/>
+            </w:rPr>
+          </w:pPr>
+          <w:hyperlink w:anchor="_Toc535964067" w:history="1">
+            <w:r>
+              <w:rPr>
+                <w:rStyle w:val="Collegamentoipertestuale"/>
+                <w:noProof/>
+              </w:rPr>
+              <w:t>Presentazione del gruppo</w:t>
+            </w:r>
+            <w:r>
+              <w:rPr>
+                <w:noProof/>
+                <w:webHidden/>
+              </w:rPr>
+              <w:tab/>
+            </w:r>
+            <w:r>
+              <w:rPr>
+                <w:noProof/>
+                <w:webHidden/>
+              </w:rPr>
+              <w:fldChar w:fldCharType="begin"/>
+            </w:r>
+            <w:r>
+              <w:rPr>
+                <w:noProof/>
+                <w:webHidden/>
+              </w:rPr>
+              <w:instrText xml:space="preserve"> PAGEREF _Toc535964067 \h </w:instrText>
+            </w:r>
+            <w:r>
+              <w:rPr>
+                <w:noProof/>
+                <w:webHidden/>
+              </w:rPr>
+            </w:r>
+            <w:r>
+              <w:rPr>
+                <w:noProof/>
+                <w:webHidden/>
+              </w:rPr>
+              <w:fldChar w:fldCharType="separate"/>
+            </w:r>
+            <w:r>
+              <w:rPr>
+                <w:noProof/>
+                <w:webHidden/>
+              </w:rPr>
+              <w:t>3</w:t>
+            </w:r>
+            <w:r>
+              <w:rPr>
+                <w:noProof/>
+                <w:webHidden/>
+              </w:rPr>
+              <w:fldChar w:fldCharType="end"/>
+            </w:r>
+          </w:hyperlink>
+        </w:p>
+        <w:p>
+          <w:pPr>
+            <w:pStyle w:val="Sommario2"/>
+            <w:tabs>
+              <w:tab w:val="right" w:leader="dot" w:pos="9628"/>
+            </w:tabs>
+            <w:rPr>
+              <w:rFonts w:cstheme="minorBidi"/>
+              <w:noProof/>
+            </w:rPr>
+          </w:pPr>
+          <w:hyperlink w:anchor="_Toc535964068" w:history="1">
+            <w:r>
+              <w:rPr>
+                <w:rStyle w:val="Collegamentoipertestuale"/>
+                <w:noProof/>
+              </w:rPr>
+              <w:t>Analisi della competitività</w:t>
+            </w:r>
+            <w:r>
+              <w:rPr>
+                <w:noProof/>
+                <w:webHidden/>
+              </w:rPr>
+              <w:tab/>
+            </w:r>
+            <w:r>
+              <w:rPr>
+                <w:noProof/>
+                <w:webHidden/>
+              </w:rPr>
+              <w:fldChar w:fldCharType="begin"/>
+            </w:r>
+            <w:r>
+              <w:rPr>
+                <w:noProof/>
+                <w:webHidden/>
+              </w:rPr>
+              <w:instrText xml:space="preserve"> PAGEREF _Toc535964068 \h </w:instrText>
+            </w:r>
+            <w:r>
+              <w:rPr>
+                <w:noProof/>
+                <w:webHidden/>
+              </w:rPr>
+            </w:r>
+            <w:r>
+              <w:rPr>
+                <w:noProof/>
+                <w:webHidden/>
+              </w:rPr>
+              <w:fldChar w:fldCharType="separate"/>
+            </w:r>
+            <w:r>
+              <w:rPr>
+                <w:noProof/>
+                <w:webHidden/>
+              </w:rPr>
+              <w:t>4</w:t>
+            </w:r>
+            <w:r>
+              <w:rPr>
+                <w:noProof/>
+                <w:webHidden/>
               </w:rPr>
               <w:fldChar w:fldCharType="end"/>
             </w:r>
@@ -1583,192 +1833,66 @@
               <w:tab w:val="right" w:leader="dot" w:pos="9628"/>
             </w:tabs>
             <w:rPr>
-              <w:rFonts w:eastAsiaTheme="minorEastAsia" w:cstheme="minorHAnsi"/>
+              <w:rFonts w:eastAsiaTheme="minorEastAsia"/>
               <w:noProof/>
-              <w:sz w:val="24"/>
-              <w:szCs w:val="24"/>
               <w:lang w:eastAsia="it-IT"/>
             </w:rPr>
           </w:pPr>
-          <w:hyperlink w:anchor="_Toc534300264" w:history="1">
+          <w:hyperlink w:anchor="_Toc535964069" w:history="1">
             <w:r>
               <w:rPr>
                 <w:rStyle w:val="Collegamentoipertestuale"/>
-                <w:rFonts w:cstheme="minorHAnsi"/>
-                <w:b/>
-                <w:bCs/>
+                <w:rFonts w:eastAsia="Times New Roman"/>
                 <w:noProof/>
-                <w:sz w:val="24"/>
-                <w:szCs w:val="24"/>
-                <w:shd w:val="clear" w:color="auto" w:fill="FFFFFF"/>
+                <w:lang w:eastAsia="it-IT"/>
               </w:rPr>
-              <w:t>Assessment di qualità iniziale su SonarQube</w:t>
+              <w:t>Capitolo 1: Analisi dell’utenza potenziale</w:t>
             </w:r>
             <w:r>
               <w:rPr>
-                <w:rFonts w:cstheme="minorHAnsi"/>
                 <w:noProof/>
                 <w:webHidden/>
-                <w:sz w:val="24"/>
-                <w:szCs w:val="24"/>
               </w:rPr>
               <w:tab/>
             </w:r>
             <w:r>
               <w:rPr>
-                <w:rFonts w:cstheme="minorHAnsi"/>
                 <w:noProof/>
                 <w:webHidden/>
-                <w:sz w:val="24"/>
-                <w:szCs w:val="24"/>
               </w:rPr>
               <w:fldChar w:fldCharType="begin"/>
             </w:r>
             <w:r>
               <w:rPr>
-                <w:rFonts w:cstheme="minorHAnsi"/>
                 <w:noProof/>
                 <w:webHidden/>
-                <w:sz w:val="24"/>
-                <w:szCs w:val="24"/>
               </w:rPr>
-              <w:instrText xml:space="preserve"> PAGEREF _Toc534300264 \h </w:instrText>
+              <w:instrText xml:space="preserve"> PAGEREF _Toc535964069 \h </w:instrText>
             </w:r>
             <w:r>
               <w:rPr>
-                <w:rFonts w:cstheme="minorHAnsi"/>
                 <w:noProof/>
                 <w:webHidden/>
-                <w:sz w:val="24"/>
-                <w:szCs w:val="24"/>
               </w:rPr>
             </w:r>
             <w:r>
               <w:rPr>
-                <w:rFonts w:cstheme="minorHAnsi"/>
                 <w:noProof/>
                 <w:webHidden/>
-                <w:sz w:val="24"/>
-                <w:szCs w:val="24"/>
               </w:rPr>
               <w:fldChar w:fldCharType="separate"/>
             </w:r>
             <w:r>
               <w:rPr>
-                <w:rFonts w:cstheme="minorHAnsi"/>
                 <w:noProof/>
                 <w:webHidden/>
-                <w:sz w:val="24"/>
-                <w:szCs w:val="24"/>
-              </w:rPr>
-              <w:t>4</w:t>
-            </w:r>
-            <w:r>
-              <w:rPr>
-                <w:rFonts w:cstheme="minorHAnsi"/>
-                <w:noProof/>
-                <w:webHidden/>
-                <w:sz w:val="24"/>
-                <w:szCs w:val="24"/>
-              </w:rPr>
-              <w:fldChar w:fldCharType="end"/>
-            </w:r>
-          </w:hyperlink>
-        </w:p>
-        <w:p>
-          <w:pPr>
-            <w:pStyle w:val="Sommario1"/>
-            <w:tabs>
-              <w:tab w:val="right" w:leader="dot" w:pos="9628"/>
-            </w:tabs>
-            <w:rPr>
-              <w:rFonts w:eastAsiaTheme="minorEastAsia" w:cstheme="minorHAnsi"/>
-              <w:noProof/>
-              <w:sz w:val="24"/>
-              <w:szCs w:val="24"/>
-              <w:lang w:eastAsia="it-IT"/>
-            </w:rPr>
-          </w:pPr>
-          <w:hyperlink w:anchor="_Toc534300265" w:history="1">
-            <w:r>
-              <w:rPr>
-                <w:rStyle w:val="Collegamentoipertestuale"/>
-                <w:rFonts w:cstheme="minorHAnsi"/>
-                <w:b/>
-                <w:bCs/>
-                <w:noProof/>
-                <w:sz w:val="24"/>
-                <w:szCs w:val="24"/>
-                <w:shd w:val="clear" w:color="auto" w:fill="FFFFFF"/>
-              </w:rPr>
-              <w:t>Esecuzione Action Plan</w:t>
-            </w:r>
-            <w:r>
-              <w:rPr>
-                <w:rFonts w:cstheme="minorHAnsi"/>
-                <w:noProof/>
-                <w:webHidden/>
-                <w:sz w:val="24"/>
-                <w:szCs w:val="24"/>
-              </w:rPr>
-              <w:tab/>
-            </w:r>
-            <w:r>
-              <w:rPr>
-                <w:rFonts w:cstheme="minorHAnsi"/>
-                <w:noProof/>
-                <w:webHidden/>
-                <w:sz w:val="24"/>
-                <w:szCs w:val="24"/>
-              </w:rPr>
-              <w:fldChar w:fldCharType="begin"/>
-            </w:r>
-            <w:r>
-              <w:rPr>
-                <w:rFonts w:cstheme="minorHAnsi"/>
-                <w:noProof/>
-                <w:webHidden/>
-                <w:sz w:val="24"/>
-                <w:szCs w:val="24"/>
-              </w:rPr>
-              <w:instrText xml:space="preserve"> PAGEREF _Toc534300265 \h </w:instrText>
-            </w:r>
-            <w:r>
-              <w:rPr>
-                <w:rFonts w:cstheme="minorHAnsi"/>
-                <w:noProof/>
-                <w:webHidden/>
-                <w:sz w:val="24"/>
-                <w:szCs w:val="24"/>
-              </w:rPr>
-            </w:r>
-            <w:r>
-              <w:rPr>
-                <w:rFonts w:cstheme="minorHAnsi"/>
-                <w:noProof/>
-                <w:webHidden/>
-                <w:sz w:val="24"/>
-                <w:szCs w:val="24"/>
-              </w:rPr>
-              <w:fldChar w:fldCharType="separate"/>
-            </w:r>
-            <w:r>
-              <w:rPr>
-                <w:rFonts w:cstheme="minorHAnsi"/>
-                <w:noProof/>
-                <w:webHidden/>
-                <w:sz w:val="24"/>
-                <w:szCs w:val="24"/>
               </w:rPr>
               <w:t>5</w:t>
             </w:r>
             <w:r>
               <w:rPr>
-                <w:rFonts w:cstheme="minorHAnsi"/>
                 <w:noProof/>
                 <w:webHidden/>
-                <w:sz w:val="24"/>
-                <w:szCs w:val="24"/>
               </w:rPr>
               <w:fldChar w:fldCharType="end"/>
             </w:r>
@@ -1781,90 +1905,63 @@
               <w:tab w:val="right" w:leader="dot" w:pos="9628"/>
             </w:tabs>
             <w:rPr>
-              <w:rFonts w:cstheme="minorHAnsi"/>
+              <w:rFonts w:cstheme="minorBidi"/>
               <w:noProof/>
-              <w:sz w:val="24"/>
-              <w:szCs w:val="24"/>
             </w:rPr>
           </w:pPr>
-          <w:hyperlink w:anchor="_Toc534300266" w:history="1">
+          <w:hyperlink w:anchor="_Toc535964070" w:history="1">
             <w:r>
               <w:rPr>
                 <w:rStyle w:val="Collegamentoipertestuale"/>
-                <w:rFonts w:cstheme="minorHAnsi"/>
                 <w:noProof/>
-                <w:sz w:val="24"/>
-                <w:szCs w:val="24"/>
-                <w:shd w:val="clear" w:color="auto" w:fill="FFFFFF"/>
               </w:rPr>
-              <w:t>Action Plan 1</w:t>
+              <w:t>Interviste</w:t>
             </w:r>
             <w:r>
               <w:rPr>
-                <w:rFonts w:cstheme="minorHAnsi"/>
                 <w:noProof/>
                 <w:webHidden/>
-                <w:sz w:val="24"/>
-                <w:szCs w:val="24"/>
               </w:rPr>
               <w:tab/>
             </w:r>
             <w:r>
               <w:rPr>
-                <w:rFonts w:cstheme="minorHAnsi"/>
                 <w:noProof/>
                 <w:webHidden/>
-                <w:sz w:val="24"/>
-                <w:szCs w:val="24"/>
               </w:rPr>
               <w:fldChar w:fldCharType="begin"/>
             </w:r>
             <w:r>
               <w:rPr>
-                <w:rFonts w:cstheme="minorHAnsi"/>
                 <w:noProof/>
                 <w:webHidden/>
-                <w:sz w:val="24"/>
-                <w:szCs w:val="24"/>
               </w:rPr>
-              <w:instrText xml:space="preserve"> PAGEREF _Toc534300266 \h </w:instrText>
+              <w:instrText xml:space="preserve"> PAGEREF _Toc535964070 \h </w:instrText>
             </w:r>
             <w:r>
               <w:rPr>
-                <w:rFonts w:cstheme="minorHAnsi"/>
                 <w:noProof/>
                 <w:webHidden/>
-                <w:sz w:val="24"/>
-                <w:szCs w:val="24"/>
               </w:rPr>
             </w:r>
             <w:r>
               <w:rPr>
-                <w:rFonts w:cstheme="minorHAnsi"/>
                 <w:noProof/>
                 <w:webHidden/>
-                <w:sz w:val="24"/>
-                <w:szCs w:val="24"/>
               </w:rPr>
               <w:fldChar w:fldCharType="separate"/>
             </w:r>
             <w:r>
               <w:rPr>
-                <w:rFonts w:cstheme="minorHAnsi"/>
                 <w:noProof/>
                 <w:webHidden/>
-                <w:sz w:val="24"/>
-                <w:szCs w:val="24"/>
               </w:rPr>
               <w:t>5</w:t>
             </w:r>
             <w:r>
               <w:rPr>
-                <w:rFonts w:cstheme="minorHAnsi"/>
                 <w:noProof/>
                 <w:webHidden/>
-                <w:sz w:val="24"/>
-                <w:szCs w:val="24"/>
               </w:rPr>
               <w:fldChar w:fldCharType="end"/>
             </w:r>
@@ -1877,90 +1974,64 @@
               <w:tab w:val="right" w:leader="dot" w:pos="9628"/>
             </w:tabs>
             <w:rPr>
-              <w:rFonts w:cstheme="minorHAnsi"/>
+              <w:rFonts w:cstheme="minorBidi"/>
               <w:noProof/>
-              <w:sz w:val="24"/>
-              <w:szCs w:val="24"/>
             </w:rPr>
           </w:pPr>
-          <w:hyperlink w:anchor="_Toc534300267" w:history="1">
+          <w:hyperlink w:anchor="_Toc535964071" w:history="1">
             <w:r>
               <w:rPr>
                 <w:rStyle w:val="Collegamentoipertestuale"/>
-                <w:rFonts w:cstheme="minorHAnsi"/>
+                <w:rFonts w:eastAsia="Times New Roman"/>
                 <w:noProof/>
-                <w:sz w:val="24"/>
-                <w:szCs w:val="24"/>
-                <w:shd w:val="clear" w:color="auto" w:fill="FFFFFF"/>
               </w:rPr>
-              <w:t>Action Plan 2</w:t>
+              <w:t>Struttura intervista venditori</w:t>
             </w:r>
             <w:r>
               <w:rPr>
-                <w:rFonts w:cstheme="minorHAnsi"/>
                 <w:noProof/>
                 <w:webHidden/>
-                <w:sz w:val="24"/>
-                <w:szCs w:val="24"/>
               </w:rPr>
               <w:tab/>
             </w:r>
             <w:r>
               <w:rPr>
-                <w:rFonts w:cstheme="minorHAnsi"/>
                 <w:noProof/>
                 <w:webHidden/>
-                <w:sz w:val="24"/>
-                <w:szCs w:val="24"/>
               </w:rPr>
               <w:fldChar w:fldCharType="begin"/>
             </w:r>
             <w:r>
               <w:rPr>
-                <w:rFonts w:cstheme="minorHAnsi"/>
                 <w:noProof/>
                 <w:webHidden/>
-                <w:sz w:val="24"/>
-                <w:szCs w:val="24"/>
               </w:rPr>
-              <w:instrText xml:space="preserve"> PAGEREF _Toc534300267 \h </w:instrText>
+              <w:instrText xml:space="preserve"> PAGEREF _Toc535964071 \h </w:instrText>
             </w:r>
             <w:r>
               <w:rPr>
-                <w:rFonts w:cstheme="minorHAnsi"/>
                 <w:noProof/>
                 <w:webHidden/>
-                <w:sz w:val="24"/>
-                <w:szCs w:val="24"/>
               </w:rPr>
             </w:r>
             <w:r>
               <w:rPr>
-                <w:rFonts w:cstheme="minorHAnsi"/>
                 <w:noProof/>
                 <w:webHidden/>
-                <w:sz w:val="24"/>
-                <w:szCs w:val="24"/>
               </w:rPr>
               <w:fldChar w:fldCharType="separate"/>
             </w:r>
             <w:r>
               <w:rPr>
-                <w:rFonts w:cstheme="minorHAnsi"/>
                 <w:noProof/>
                 <w:webHidden/>
-                <w:sz w:val="24"/>
-                <w:szCs w:val="24"/>
               </w:rPr>
-              <w:t>6</w:t>
+              <w:t>5</w:t>
             </w:r>
             <w:r>
               <w:rPr>
-                <w:rFonts w:cstheme="minorHAnsi"/>
                 <w:noProof/>
                 <w:webHidden/>
-                <w:sz w:val="24"/>
-                <w:szCs w:val="24"/>
               </w:rPr>
               <w:fldChar w:fldCharType="end"/>
             </w:r>
@@ -1973,90 +2044,64 @@
               <w:tab w:val="right" w:leader="dot" w:pos="9628"/>
             </w:tabs>
             <w:rPr>
-              <w:rFonts w:cstheme="minorHAnsi"/>
+              <w:rFonts w:cstheme="minorBidi"/>
               <w:noProof/>
-              <w:sz w:val="24"/>
-              <w:szCs w:val="24"/>
             </w:rPr>
           </w:pPr>
-          <w:hyperlink w:anchor="_Toc534300268" w:history="1">
+          <w:hyperlink w:anchor="_Toc535964072" w:history="1">
             <w:r>
               <w:rPr>
                 <w:rStyle w:val="Collegamentoipertestuale"/>
-                <w:rFonts w:cstheme="minorHAnsi"/>
+                <w:rFonts w:eastAsia="Times New Roman"/>
                 <w:noProof/>
-                <w:sz w:val="24"/>
-                <w:szCs w:val="24"/>
-                <w:shd w:val="clear" w:color="auto" w:fill="FFFFFF"/>
               </w:rPr>
-              <w:t>Action Plan 3</w:t>
+              <w:t>Struttura intervista acquirenti</w:t>
             </w:r>
             <w:r>
               <w:rPr>
-                <w:rFonts w:cstheme="minorHAnsi"/>
                 <w:noProof/>
                 <w:webHidden/>
-                <w:sz w:val="24"/>
-                <w:szCs w:val="24"/>
               </w:rPr>
               <w:tab/>
             </w:r>
             <w:r>
               <w:rPr>
-                <w:rFonts w:cstheme="minorHAnsi"/>
                 <w:noProof/>
                 <w:webHidden/>
-                <w:sz w:val="24"/>
-                <w:szCs w:val="24"/>
               </w:rPr>
               <w:fldChar w:fldCharType="begin"/>
             </w:r>
             <w:r>
               <w:rPr>
-                <w:rFonts w:cstheme="minorHAnsi"/>
                 <w:noProof/>
                 <w:webHidden/>
-                <w:sz w:val="24"/>
-                <w:szCs w:val="24"/>
               </w:rPr>
-              <w:instrText xml:space="preserve"> PAGEREF _Toc534300268 \h </w:instrText>
+              <w:instrText xml:space="preserve"> PAGEREF _Toc535964072 \h </w:instrText>
             </w:r>
             <w:r>
               <w:rPr>
-                <w:rFonts w:cstheme="minorHAnsi"/>
                 <w:noProof/>
                 <w:webHidden/>
-                <w:sz w:val="24"/>
-                <w:szCs w:val="24"/>
               </w:rPr>
             </w:r>
             <w:r>
               <w:rPr>
-                <w:rFonts w:cstheme="minorHAnsi"/>
                 <w:noProof/>
                 <w:webHidden/>
-                <w:sz w:val="24"/>
-                <w:szCs w:val="24"/>
               </w:rPr>
               <w:fldChar w:fldCharType="separate"/>
             </w:r>
             <w:r>
               <w:rPr>
-                <w:rFonts w:cstheme="minorHAnsi"/>
                 <w:noProof/>
                 <w:webHidden/>
-                <w:sz w:val="24"/>
-                <w:szCs w:val="24"/>
               </w:rPr>
-              <w:t>7</w:t>
+              <w:t>6</w:t>
             </w:r>
             <w:r>
               <w:rPr>
-                <w:rFonts w:cstheme="minorHAnsi"/>
                 <w:noProof/>
                 <w:webHidden/>
-                <w:sz w:val="24"/>
-                <w:szCs w:val="24"/>
               </w:rPr>
               <w:fldChar w:fldCharType="end"/>
             </w:r>
@@ -2069,288 +2114,63 @@
               <w:tab w:val="right" w:leader="dot" w:pos="9628"/>
             </w:tabs>
             <w:rPr>
-              <w:rFonts w:cstheme="minorHAnsi"/>
+              <w:rFonts w:cstheme="minorBidi"/>
               <w:noProof/>
-              <w:sz w:val="24"/>
-              <w:szCs w:val="24"/>
             </w:rPr>
           </w:pPr>
-          <w:hyperlink w:anchor="_Toc534300269" w:history="1">
+          <w:hyperlink w:anchor="_Toc535964073" w:history="1">
             <w:r>
               <w:rPr>
                 <w:rStyle w:val="Collegamentoipertestuale"/>
-                <w:rFonts w:cstheme="minorHAnsi"/>
                 <w:noProof/>
-                <w:sz w:val="24"/>
-                <w:szCs w:val="24"/>
-                <w:shd w:val="clear" w:color="auto" w:fill="FFFFFF"/>
               </w:rPr>
-              <w:t>Action Plan 4</w:t>
+              <w:t>Risposte interviste venditori</w:t>
             </w:r>
             <w:r>
               <w:rPr>
-                <w:rFonts w:cstheme="minorHAnsi"/>
                 <w:noProof/>
                 <w:webHidden/>
-                <w:sz w:val="24"/>
-                <w:szCs w:val="24"/>
               </w:rPr>
               <w:tab/>
             </w:r>
             <w:r>
               <w:rPr>
-                <w:rFonts w:cstheme="minorHAnsi"/>
                 <w:noProof/>
                 <w:webHidden/>
-                <w:sz w:val="24"/>
-                <w:szCs w:val="24"/>
               </w:rPr>
               <w:fldChar w:fldCharType="begin"/>
             </w:r>
             <w:r>
               <w:rPr>
-                <w:rFonts w:cstheme="minorHAnsi"/>
                 <w:noProof/>
                 <w:webHidden/>
-                <w:sz w:val="24"/>
-                <w:szCs w:val="24"/>
               </w:rPr>
-              <w:instrText xml:space="preserve"> PAGEREF _Toc534300269 \h </w:instrText>
+              <w:instrText xml:space="preserve"> PAGEREF _Toc535964073 \h </w:instrText>
             </w:r>
             <w:r>
               <w:rPr>
-                <w:rFonts w:cstheme="minorHAnsi"/>
                 <w:noProof/>
                 <w:webHidden/>
-                <w:sz w:val="24"/>
-                <w:szCs w:val="24"/>
               </w:rPr>
             </w:r>
             <w:r>
               <w:rPr>
-                <w:rFonts w:cstheme="minorHAnsi"/>
                 <w:noProof/>
                 <w:webHidden/>
-                <w:sz w:val="24"/>
-                <w:szCs w:val="24"/>
               </w:rPr>
               <w:fldChar w:fldCharType="separate"/>
             </w:r>
             <w:r>
               <w:rPr>
-                <w:rFonts w:cstheme="minorHAnsi"/>
                 <w:noProof/>
                 <w:webHidden/>
-                <w:sz w:val="24"/>
-                <w:szCs w:val="24"/>
               </w:rPr>
-              <w:t>8</w:t>
+              <w:t>7</w:t>
             </w:r>
             <w:r>
               <w:rPr>
-                <w:rFonts w:cstheme="minorHAnsi"/>
                 <w:noProof/>
                 <w:webHidden/>
-                <w:sz w:val="24"/>
-                <w:szCs w:val="24"/>
-              </w:rPr>
-              <w:fldChar w:fldCharType="end"/>
-            </w:r>
-          </w:hyperlink>
-        </w:p>
-        <w:p>
-          <w:pPr>
-            <w:pStyle w:val="Sommario1"/>
-            <w:tabs>
-              <w:tab w:val="right" w:leader="dot" w:pos="9628"/>
-            </w:tabs>
-            <w:rPr>
-              <w:rFonts w:eastAsiaTheme="minorEastAsia" w:cstheme="minorHAnsi"/>
-              <w:noProof/>
-              <w:sz w:val="24"/>
-              <w:szCs w:val="24"/>
-              <w:lang w:eastAsia="it-IT"/>
-            </w:rPr>
-          </w:pPr>
-          <w:hyperlink w:anchor="_Toc534300270" w:history="1">
-            <w:r>
-              <w:rPr>
-                <w:rStyle w:val="Collegamentoipertestuale"/>
-                <w:rFonts w:cstheme="minorHAnsi"/>
-                <w:b/>
-                <w:bCs/>
-                <w:noProof/>
-                <w:sz w:val="24"/>
-                <w:szCs w:val="24"/>
-                <w:shd w:val="clear" w:color="auto" w:fill="FFFFFF"/>
-              </w:rPr>
-              <w:t>Assessment di qualità finale su SonarQube</w:t>
-            </w:r>
-            <w:r>
-              <w:rPr>
-                <w:rFonts w:cstheme="minorHAnsi"/>
-                <w:noProof/>
-                <w:webHidden/>
-                <w:sz w:val="24"/>
-                <w:szCs w:val="24"/>
-              </w:rPr>
-              <w:tab/>
-            </w:r>
-            <w:r>
-              <w:rPr>
-                <w:rFonts w:cstheme="minorHAnsi"/>
-                <w:noProof/>
-                <w:webHidden/>
-                <w:sz w:val="24"/>
-                <w:szCs w:val="24"/>
-              </w:rPr>
-              <w:fldChar w:fldCharType="begin"/>
-            </w:r>
-            <w:r>
-              <w:rPr>
-                <w:rFonts w:cstheme="minorHAnsi"/>
-                <w:noProof/>
-                <w:webHidden/>
-                <w:sz w:val="24"/>
-                <w:szCs w:val="24"/>
-              </w:rPr>
-              <w:instrText xml:space="preserve"> PAGEREF _Toc534300270 \h </w:instrText>
-            </w:r>
-            <w:r>
-              <w:rPr>
-                <w:rFonts w:cstheme="minorHAnsi"/>
-                <w:noProof/>
-                <w:webHidden/>
-                <w:sz w:val="24"/>
-                <w:szCs w:val="24"/>
-              </w:rPr>
-            </w:r>
-            <w:r>
-              <w:rPr>
-                <w:rFonts w:cstheme="minorHAnsi"/>
-                <w:noProof/>
-                <w:webHidden/>
-                <w:sz w:val="24"/>
-                <w:szCs w:val="24"/>
-              </w:rPr>
-              <w:fldChar w:fldCharType="separate"/>
-            </w:r>
-            <w:r>
-              <w:rPr>
-                <w:rFonts w:cstheme="minorHAnsi"/>
-                <w:noProof/>
-                <w:webHidden/>
-                <w:sz w:val="24"/>
-                <w:szCs w:val="24"/>
-              </w:rPr>
-              <w:t>10</w:t>
-            </w:r>
-            <w:r>
-              <w:rPr>
-                <w:rFonts w:cstheme="minorHAnsi"/>
-                <w:noProof/>
-                <w:webHidden/>
-                <w:sz w:val="24"/>
-                <w:szCs w:val="24"/>
-              </w:rPr>
-              <w:fldChar w:fldCharType="end"/>
-            </w:r>
-          </w:hyperlink>
-        </w:p>
-        <w:p>
-          <w:pPr>
-            <w:pStyle w:val="Sommario1"/>
-            <w:tabs>
-              <w:tab w:val="right" w:leader="dot" w:pos="9628"/>
-            </w:tabs>
-            <w:rPr>
-              <w:rFonts w:eastAsiaTheme="minorEastAsia" w:cstheme="minorHAnsi"/>
-              <w:noProof/>
-              <w:sz w:val="24"/>
-              <w:szCs w:val="24"/>
-              <w:lang w:eastAsia="it-IT"/>
-            </w:rPr>
-          </w:pPr>
-          <w:hyperlink w:anchor="_Toc534300271" w:history="1">
-            <w:r>
-              <w:rPr>
-                <w:rStyle w:val="Collegamentoipertestuale"/>
-                <w:rFonts w:cstheme="minorHAnsi"/>
-                <w:b/>
-                <w:bCs/>
-                <w:noProof/>
-                <w:sz w:val="24"/>
-                <w:szCs w:val="24"/>
-                <w:shd w:val="clear" w:color="auto" w:fill="FFFFFF"/>
-              </w:rPr>
-              <w:t>Strategia adottata per la risoluzione del progetto</w:t>
-            </w:r>
-            <w:r>
-              <w:rPr>
-                <w:rFonts w:cstheme="minorHAnsi"/>
-                <w:noProof/>
-                <w:webHidden/>
-                <w:sz w:val="24"/>
-                <w:szCs w:val="24"/>
-              </w:rPr>
-              <w:tab/>
-            </w:r>
-            <w:r>
-              <w:rPr>
-                <w:rFonts w:cstheme="minorHAnsi"/>
-                <w:noProof/>
-                <w:webHidden/>
-                <w:sz w:val="24"/>
-                <w:szCs w:val="24"/>
-              </w:rPr>
-              <w:fldChar w:fldCharType="begin"/>
-            </w:r>
-            <w:r>
-              <w:rPr>
-                <w:rFonts w:cstheme="minorHAnsi"/>
-                <w:noProof/>
-                <w:webHidden/>
-                <w:sz w:val="24"/>
-                <w:szCs w:val="24"/>
-              </w:rPr>
-              <w:instrText xml:space="preserve"> PAGEREF _Toc534300271 \h </w:instrText>
-            </w:r>
-            <w:r>
-              <w:rPr>
-                <w:rFonts w:cstheme="minorHAnsi"/>
-                <w:noProof/>
-                <w:webHidden/>
-                <w:sz w:val="24"/>
-                <w:szCs w:val="24"/>
-              </w:rPr>
-            </w:r>
-            <w:r>
-              <w:rPr>
-                <w:rFonts w:cstheme="minorHAnsi"/>
-                <w:noProof/>
-                <w:webHidden/>
-                <w:sz w:val="24"/>
-                <w:szCs w:val="24"/>
-              </w:rPr>
-              <w:fldChar w:fldCharType="separate"/>
-            </w:r>
-            <w:r>
-              <w:rPr>
-                <w:rFonts w:cstheme="minorHAnsi"/>
-                <w:noProof/>
-                <w:webHidden/>
-                <w:sz w:val="24"/>
-                <w:szCs w:val="24"/>
-              </w:rPr>
-              <w:t>11</w:t>
-            </w:r>
-            <w:r>
-              <w:rPr>
-                <w:rFonts w:cstheme="minorHAnsi"/>
-                <w:noProof/>
-                <w:webHidden/>
-                <w:sz w:val="24"/>
-                <w:szCs w:val="24"/>
               </w:rPr>
               <w:fldChar w:fldCharType="end"/>
             </w:r>
@@ -2363,89 +2183,63 @@
               <w:tab w:val="right" w:leader="dot" w:pos="9628"/>
             </w:tabs>
             <w:rPr>
-              <w:rFonts w:cstheme="minorHAnsi"/>
+              <w:rFonts w:cstheme="minorBidi"/>
               <w:noProof/>
-              <w:sz w:val="24"/>
-              <w:szCs w:val="24"/>
             </w:rPr>
           </w:pPr>
-          <w:hyperlink w:anchor="_Toc534300272" w:history="1">
+          <w:hyperlink w:anchor="_Toc535964074" w:history="1">
             <w:r>
               <w:rPr>
                 <w:rStyle w:val="Collegamentoipertestuale"/>
-                <w:rFonts w:cstheme="minorHAnsi"/>
                 <w:noProof/>
-                <w:sz w:val="24"/>
-                <w:szCs w:val="24"/>
               </w:rPr>
-              <w:t>Svolgimento issue del progetto</w:t>
+              <w:t>Risposte interviste acquirenti</w:t>
             </w:r>
             <w:r>
               <w:rPr>
-                <w:rFonts w:cstheme="minorHAnsi"/>
                 <w:noProof/>
                 <w:webHidden/>
-                <w:sz w:val="24"/>
-                <w:szCs w:val="24"/>
               </w:rPr>
               <w:tab/>
             </w:r>
             <w:r>
               <w:rPr>
-                <w:rFonts w:cstheme="minorHAnsi"/>
                 <w:noProof/>
                 <w:webHidden/>
-                <w:sz w:val="24"/>
-                <w:szCs w:val="24"/>
               </w:rPr>
               <w:fldChar w:fldCharType="begin"/>
             </w:r>
             <w:r>
               <w:rPr>
-                <w:rFonts w:cstheme="minorHAnsi"/>
                 <w:noProof/>
                 <w:webHidden/>
-                <w:sz w:val="24"/>
-                <w:szCs w:val="24"/>
               </w:rPr>
-              <w:instrText xml:space="preserve"> PAGEREF _Toc534300272 \h </w:instrText>
+              <w:instrText xml:space="preserve"> PAGEREF _Toc535964074 \h </w:instrText>
             </w:r>
             <w:r>
               <w:rPr>
-                <w:rFonts w:cstheme="minorHAnsi"/>
                 <w:noProof/>
                 <w:webHidden/>
-                <w:sz w:val="24"/>
-                <w:szCs w:val="24"/>
               </w:rPr>
             </w:r>
             <w:r>
               <w:rPr>
-                <w:rFonts w:cstheme="minorHAnsi"/>
                 <w:noProof/>
                 <w:webHidden/>
-                <w:sz w:val="24"/>
-                <w:szCs w:val="24"/>
               </w:rPr>
               <w:fldChar w:fldCharType="separate"/>
             </w:r>
             <w:r>
               <w:rPr>
-                <w:rFonts w:cstheme="minorHAnsi"/>
                 <w:noProof/>
                 <w:webHidden/>
-                <w:sz w:val="24"/>
-                <w:szCs w:val="24"/>
               </w:rPr>
               <w:t>11</w:t>
             </w:r>
             <w:r>
               <w:rPr>
-                <w:rFonts w:cstheme="minorHAnsi"/>
                 <w:noProof/>
                 <w:webHidden/>
-                <w:sz w:val="24"/>
-                <w:szCs w:val="24"/>
               </w:rPr>
               <w:fldChar w:fldCharType="end"/>
             </w:r>
@@ -2453,98 +2247,69 @@
         </w:p>
         <w:p>
           <w:pPr>
-            <w:pStyle w:val="Sommario1"/>
+            <w:pStyle w:val="Sommario2"/>
             <w:tabs>
               <w:tab w:val="right" w:leader="dot" w:pos="9628"/>
             </w:tabs>
             <w:rPr>
-              <w:rFonts w:eastAsiaTheme="minorEastAsia" w:cstheme="minorHAnsi"/>
+              <w:rFonts w:cstheme="minorBidi"/>
               <w:noProof/>
-              <w:sz w:val="24"/>
-              <w:szCs w:val="24"/>
-              <w:lang w:eastAsia="it-IT"/>
             </w:rPr>
           </w:pPr>
-          <w:hyperlink w:anchor="_Toc534300273" w:history="1">
+          <w:hyperlink w:anchor="_Toc535964075" w:history="1">
             <w:r>
               <w:rPr>
                 <w:rStyle w:val="Collegamentoipertestuale"/>
-                <w:rFonts w:cstheme="minorHAnsi"/>
-                <w:b/>
-                <w:bCs/>
+                <w:rFonts w:eastAsia="Times New Roman"/>
                 <w:noProof/>
-                <w:sz w:val="24"/>
-                <w:szCs w:val="24"/>
-                <w:shd w:val="clear" w:color="auto" w:fill="FFFFFF"/>
               </w:rPr>
-              <w:t>Confronto tra qualità iniziale e qualità finale del software</w:t>
+              <w:t>Questionario</w:t>
             </w:r>
             <w:r>
               <w:rPr>
-                <w:rFonts w:cstheme="minorHAnsi"/>
                 <w:noProof/>
                 <w:webHidden/>
-                <w:sz w:val="24"/>
-                <w:szCs w:val="24"/>
               </w:rPr>
               <w:tab/>
             </w:r>
             <w:r>
               <w:rPr>
-                <w:rFonts w:cstheme="minorHAnsi"/>
                 <w:noProof/>
                 <w:webHidden/>
-                <w:sz w:val="24"/>
-                <w:szCs w:val="24"/>
               </w:rPr>
               <w:fldChar w:fldCharType="begin"/>
             </w:r>
             <w:r>
               <w:rPr>
-                <w:rFonts w:cstheme="minorHAnsi"/>
                 <w:noProof/>
                 <w:webHidden/>
-                <w:sz w:val="24"/>
-                <w:szCs w:val="24"/>
               </w:rPr>
-              <w:instrText xml:space="preserve"> PAGEREF _Toc534300273 \h </w:instrText>
+              <w:instrText xml:space="preserve"> PAGEREF _Toc535964075 \h </w:instrText>
             </w:r>
             <w:r>
               <w:rPr>
-                <w:rFonts w:cstheme="minorHAnsi"/>
                 <w:noProof/>
                 <w:webHidden/>
-                <w:sz w:val="24"/>
-                <w:szCs w:val="24"/>
               </w:rPr>
             </w:r>
             <w:r>
               <w:rPr>
-                <w:rFonts w:cstheme="minorHAnsi"/>
                 <w:noProof/>
                 <w:webHidden/>
-                <w:sz w:val="24"/>
-                <w:szCs w:val="24"/>
               </w:rPr>
               <w:fldChar w:fldCharType="separate"/>
             </w:r>
             <w:r>
               <w:rPr>
-                <w:rFonts w:cstheme="minorHAnsi"/>
                 <w:noProof/>
                 <w:webHidden/>
-                <w:sz w:val="24"/>
-                <w:szCs w:val="24"/>
               </w:rPr>
-              <w:t>13</w:t>
+              <w:t>16</w:t>
             </w:r>
             <w:r>
               <w:rPr>
-                <w:rFonts w:cstheme="minorHAnsi"/>
                 <w:noProof/>
                 <w:webHidden/>
-                <w:sz w:val="24"/>
-                <w:szCs w:val="24"/>
               </w:rPr>
               <w:fldChar w:fldCharType="end"/>
             </w:r>
@@ -2552,97 +2317,68 @@
         </w:p>
         <w:p>
           <w:pPr>
-            <w:pStyle w:val="Sommario1"/>
+            <w:pStyle w:val="Sommario2"/>
             <w:tabs>
               <w:tab w:val="right" w:leader="dot" w:pos="9628"/>
             </w:tabs>
             <w:rPr>
-              <w:rFonts w:eastAsiaTheme="minorEastAsia" w:cstheme="minorHAnsi"/>
+              <w:rFonts w:cstheme="minorBidi"/>
               <w:noProof/>
-              <w:sz w:val="24"/>
-              <w:szCs w:val="24"/>
-              <w:lang w:eastAsia="it-IT"/>
             </w:rPr>
           </w:pPr>
-          <w:hyperlink w:anchor="_Toc534300274" w:history="1">
+          <w:hyperlink w:anchor="_Toc535964076" w:history="1">
             <w:r>
               <w:rPr>
                 <w:rStyle w:val="Collegamentoipertestuale"/>
-                <w:rFonts w:cstheme="minorHAnsi"/>
-                <w:b/>
                 <w:noProof/>
-                <w:sz w:val="24"/>
-                <w:szCs w:val="24"/>
-                <w:shd w:val="clear" w:color="auto" w:fill="FFFFFF"/>
               </w:rPr>
-              <w:t>Maven test iniziale del progetto</w:t>
+              <w:t>Risposte, domande e grafici di risposta ai questionari</w:t>
             </w:r>
             <w:r>
               <w:rPr>
-                <w:rFonts w:cstheme="minorHAnsi"/>
                 <w:noProof/>
                 <w:webHidden/>
-                <w:sz w:val="24"/>
-                <w:szCs w:val="24"/>
               </w:rPr>
               <w:tab/>
             </w:r>
             <w:r>
               <w:rPr>
-                <w:rFonts w:cstheme="minorHAnsi"/>
                 <w:noProof/>
                 <w:webHidden/>
-                <w:sz w:val="24"/>
-                <w:szCs w:val="24"/>
               </w:rPr>
               <w:fldChar w:fldCharType="begin"/>
             </w:r>
             <w:r>
               <w:rPr>
-                <w:rFonts w:cstheme="minorHAnsi"/>
                 <w:noProof/>
                 <w:webHidden/>
-                <w:sz w:val="24"/>
-                <w:szCs w:val="24"/>
               </w:rPr>
-              <w:instrText xml:space="preserve"> PAGEREF _Toc534300274 \h </w:instrText>
+              <w:instrText xml:space="preserve"> PAGEREF _Toc535964076 \h </w:instrText>
             </w:r>
             <w:r>
               <w:rPr>
-                <w:rFonts w:cstheme="minorHAnsi"/>
                 <w:noProof/>
                 <w:webHidden/>
-                <w:sz w:val="24"/>
-                <w:szCs w:val="24"/>
               </w:rPr>
             </w:r>
             <w:r>
               <w:rPr>
-                <w:rFonts w:cstheme="minorHAnsi"/>
                 <w:noProof/>
                 <w:webHidden/>
-                <w:sz w:val="24"/>
-                <w:szCs w:val="24"/>
               </w:rPr>
               <w:fldChar w:fldCharType="separate"/>
             </w:r>
             <w:r>
               <w:rPr>
-                <w:rFonts w:cstheme="minorHAnsi"/>
                 <w:noProof/>
                 <w:webHidden/>
-                <w:sz w:val="24"/>
-                <w:szCs w:val="24"/>
               </w:rPr>
-              <w:t>19</w:t>
+              <w:t>16</w:t>
             </w:r>
             <w:r>
               <w:rPr>
-                <w:rFonts w:cstheme="minorHAnsi"/>
                 <w:noProof/>
                 <w:webHidden/>
-                <w:sz w:val="24"/>
-                <w:szCs w:val="24"/>
               </w:rPr>
               <w:fldChar w:fldCharType="end"/>
             </w:r>
@@ -2650,97 +2386,68 @@
         </w:p>
         <w:p>
           <w:pPr>
-            <w:pStyle w:val="Sommario1"/>
+            <w:pStyle w:val="Sommario2"/>
             <w:tabs>
               <w:tab w:val="right" w:leader="dot" w:pos="9628"/>
             </w:tabs>
             <w:rPr>
-              <w:rFonts w:eastAsiaTheme="minorEastAsia" w:cstheme="minorHAnsi"/>
+              <w:rFonts w:cstheme="minorBidi"/>
               <w:noProof/>
-              <w:sz w:val="24"/>
-              <w:szCs w:val="24"/>
-              <w:lang w:eastAsia="it-IT"/>
             </w:rPr>
           </w:pPr>
-          <w:hyperlink w:anchor="_Toc534300275" w:history="1">
+          <w:hyperlink w:anchor="_Toc535964077" w:history="1">
             <w:r>
               <w:rPr>
                 <w:rStyle w:val="Collegamentoipertestuale"/>
-                <w:rFonts w:cstheme="minorHAnsi"/>
-                <w:b/>
                 <w:noProof/>
-                <w:sz w:val="24"/>
-                <w:szCs w:val="24"/>
-                <w:shd w:val="clear" w:color="auto" w:fill="FFFFFF"/>
               </w:rPr>
-              <w:t>Maven test finale del progetto</w:t>
+              <w:t>Risposte venditori</w:t>
             </w:r>
             <w:r>
               <w:rPr>
-                <w:rFonts w:cstheme="minorHAnsi"/>
                 <w:noProof/>
                 <w:webHidden/>
-                <w:sz w:val="24"/>
-                <w:szCs w:val="24"/>
               </w:rPr>
               <w:tab/>
             </w:r>
             <w:r>
               <w:rPr>
-                <w:rFonts w:cstheme="minorHAnsi"/>
                 <w:noProof/>
                 <w:webHidden/>
-                <w:sz w:val="24"/>
-                <w:szCs w:val="24"/>
               </w:rPr>
               <w:fldChar w:fldCharType="begin"/>
             </w:r>
             <w:r>
               <w:rPr>
-                <w:rFonts w:cstheme="minorHAnsi"/>
                 <w:noProof/>
                 <w:webHidden/>
-                <w:sz w:val="24"/>
-                <w:szCs w:val="24"/>
               </w:rPr>
-              <w:instrText xml:space="preserve"> PAGEREF _Toc534300275 \h </w:instrText>
+              <w:instrText xml:space="preserve"> PAGEREF _Toc535964077 \h </w:instrText>
             </w:r>
             <w:r>
               <w:rPr>
-                <w:rFonts w:cstheme="minorHAnsi"/>
                 <w:noProof/>
                 <w:webHidden/>
-                <w:sz w:val="24"/>
-                <w:szCs w:val="24"/>
               </w:rPr>
             </w:r>
             <w:r>
               <w:rPr>
-                <w:rFonts w:cstheme="minorHAnsi"/>
                 <w:noProof/>
                 <w:webHidden/>
-                <w:sz w:val="24"/>
-                <w:szCs w:val="24"/>
               </w:rPr>
               <w:fldChar w:fldCharType="separate"/>
             </w:r>
             <w:r>
               <w:rPr>
-                <w:rFonts w:cstheme="minorHAnsi"/>
                 <w:noProof/>
                 <w:webHidden/>
-                <w:sz w:val="24"/>
-                <w:szCs w:val="24"/>
               </w:rPr>
-              <w:t>19</w:t>
+              <w:t>16</w:t>
             </w:r>
             <w:r>
               <w:rPr>
-                <w:rFonts w:cstheme="minorHAnsi"/>
                 <w:noProof/>
                 <w:webHidden/>
-                <w:sz w:val="24"/>
-                <w:szCs w:val="24"/>
               </w:rPr>
               <w:fldChar w:fldCharType="end"/>
             </w:r>
@@ -2748,98 +2455,68 @@
         </w:p>
         <w:p>
           <w:pPr>
-            <w:pStyle w:val="Sommario1"/>
+            <w:pStyle w:val="Sommario2"/>
             <w:tabs>
               <w:tab w:val="right" w:leader="dot" w:pos="9628"/>
             </w:tabs>
             <w:rPr>
-              <w:rFonts w:eastAsiaTheme="minorEastAsia" w:cstheme="minorHAnsi"/>
+              <w:rFonts w:cstheme="minorBidi"/>
               <w:noProof/>
-              <w:sz w:val="24"/>
-              <w:szCs w:val="24"/>
-              <w:lang w:eastAsia="it-IT"/>
             </w:rPr>
           </w:pPr>
-          <w:hyperlink w:anchor="_Toc534300276" w:history="1">
+          <w:hyperlink w:anchor="_Toc535964078" w:history="1">
             <w:r>
               <w:rPr>
                 <w:rStyle w:val="Collegamentoipertestuale"/>
-                <w:rFonts w:cstheme="minorHAnsi"/>
-                <w:b/>
-                <w:bCs/>
                 <w:noProof/>
-                <w:sz w:val="24"/>
-                <w:szCs w:val="24"/>
-                <w:shd w:val="clear" w:color="auto" w:fill="FFFFFF"/>
               </w:rPr>
-              <w:t>Conclusioni</w:t>
+              <w:t>Risposte acquirenti</w:t>
             </w:r>
             <w:r>
               <w:rPr>
-                <w:rFonts w:cstheme="minorHAnsi"/>
                 <w:noProof/>
                 <w:webHidden/>
-                <w:sz w:val="24"/>
-                <w:szCs w:val="24"/>
               </w:rPr>
               <w:tab/>
             </w:r>
             <w:r>
               <w:rPr>
-                <w:rFonts w:cstheme="minorHAnsi"/>
                 <w:noProof/>
                 <w:webHidden/>
-                <w:sz w:val="24"/>
-                <w:szCs w:val="24"/>
               </w:rPr>
               <w:fldChar w:fldCharType="begin"/>
             </w:r>
             <w:r>
               <w:rPr>
-                <w:rFonts w:cstheme="minorHAnsi"/>
                 <w:noProof/>
                 <w:webHidden/>
-                <w:sz w:val="24"/>
-                <w:szCs w:val="24"/>
               </w:rPr>
-              <w:instrText xml:space="preserve"> PAGEREF _Toc534300276 \h </w:instrText>
+              <w:instrText xml:space="preserve"> PAGEREF _Toc535964078 \h </w:instrText>
             </w:r>
             <w:r>
               <w:rPr>
-                <w:rFonts w:cstheme="minorHAnsi"/>
                 <w:noProof/>
                 <w:webHidden/>
-                <w:sz w:val="24"/>
-                <w:szCs w:val="24"/>
               </w:rPr>
             </w:r>
             <w:r>
               <w:rPr>
-                <w:rFonts w:cstheme="minorHAnsi"/>
                 <w:noProof/>
                 <w:webHidden/>
-                <w:sz w:val="24"/>
-                <w:szCs w:val="24"/>
               </w:rPr>
               <w:fldChar w:fldCharType="separate"/>
             </w:r>
             <w:r>
               <w:rPr>
-                <w:rFonts w:cstheme="minorHAnsi"/>
                 <w:noProof/>
                 <w:webHidden/>
-                <w:sz w:val="24"/>
-                <w:szCs w:val="24"/>
               </w:rPr>
-              <w:t>20</w:t>
+              <w:t>22</w:t>
             </w:r>
             <w:r>
               <w:rPr>
-                <w:rFonts w:cstheme="minorHAnsi"/>
                 <w:noProof/>
                 <w:webHidden/>
-                <w:sz w:val="24"/>
-                <w:szCs w:val="24"/>
               </w:rPr>
               <w:fldChar w:fldCharType="end"/>
             </w:r>
@@ -2847,98 +2524,483 @@
         </w:p>
         <w:p>
           <w:pPr>
-            <w:pStyle w:val="Sommario1"/>
+            <w:pStyle w:val="Sommario2"/>
             <w:tabs>
               <w:tab w:val="right" w:leader="dot" w:pos="9628"/>
             </w:tabs>
             <w:rPr>
-              <w:rFonts w:eastAsiaTheme="minorEastAsia" w:cstheme="minorHAnsi"/>
+              <w:rFonts w:cstheme="minorBidi"/>
               <w:noProof/>
-              <w:sz w:val="24"/>
-              <w:szCs w:val="24"/>
-              <w:lang w:eastAsia="it-IT"/>
             </w:rPr>
           </w:pPr>
-          <w:hyperlink w:anchor="_Toc534300277" w:history="1">
+          <w:hyperlink w:anchor="_Toc535964079" w:history="1">
             <w:r>
               <w:rPr>
                 <w:rStyle w:val="Collegamentoipertestuale"/>
-                <w:rFonts w:cstheme="minorHAnsi"/>
-                <w:b/>
-                <w:bCs/>
                 <w:noProof/>
-                <w:sz w:val="24"/>
-                <w:szCs w:val="24"/>
-                <w:shd w:val="clear" w:color="auto" w:fill="FFFFFF"/>
               </w:rPr>
-              <w:t>Glossario</w:t>
+              <w:t>Analisi interviste e questionari dei venditori:</w:t>
             </w:r>
             <w:r>
               <w:rPr>
-                <w:rFonts w:cstheme="minorHAnsi"/>
                 <w:noProof/>
                 <w:webHidden/>
-                <w:sz w:val="24"/>
-                <w:szCs w:val="24"/>
               </w:rPr>
               <w:tab/>
             </w:r>
             <w:r>
               <w:rPr>
-                <w:rFonts w:cstheme="minorHAnsi"/>
                 <w:noProof/>
                 <w:webHidden/>
-                <w:sz w:val="24"/>
-                <w:szCs w:val="24"/>
               </w:rPr>
               <w:fldChar w:fldCharType="begin"/>
             </w:r>
             <w:r>
               <w:rPr>
-                <w:rFonts w:cstheme="minorHAnsi"/>
                 <w:noProof/>
                 <w:webHidden/>
-                <w:sz w:val="24"/>
-                <w:szCs w:val="24"/>
               </w:rPr>
-              <w:instrText xml:space="preserve"> PAGEREF _Toc534300277 \h </w:instrText>
+              <w:instrText xml:space="preserve"> PAGEREF _Toc535964079 \h </w:instrText>
             </w:r>
             <w:r>
               <w:rPr>
-                <w:rFonts w:cstheme="minorHAnsi"/>
                 <w:noProof/>
                 <w:webHidden/>
-                <w:sz w:val="24"/>
-                <w:szCs w:val="24"/>
               </w:rPr>
             </w:r>
             <w:r>
               <w:rPr>
-                <w:rFonts w:cstheme="minorHAnsi"/>
                 <w:noProof/>
                 <w:webHidden/>
-                <w:sz w:val="24"/>
-                <w:szCs w:val="24"/>
               </w:rPr>
               <w:fldChar w:fldCharType="separate"/>
             </w:r>
             <w:r>
               <w:rPr>
-                <w:rFonts w:cstheme="minorHAnsi"/>
                 <w:noProof/>
                 <w:webHidden/>
-                <w:sz w:val="24"/>
-                <w:szCs w:val="24"/>
               </w:rPr>
-              <w:t>21</w:t>
+              <w:t>30</w:t>
             </w:r>
             <w:r>
               <w:rPr>
-                <w:rFonts w:cstheme="minorHAnsi"/>
                 <w:noProof/>
                 <w:webHidden/>
-                <w:sz w:val="24"/>
-                <w:szCs w:val="24"/>
+              </w:rPr>
+              <w:fldChar w:fldCharType="end"/>
+            </w:r>
+          </w:hyperlink>
+        </w:p>
+        <w:p>
+          <w:pPr>
+            <w:pStyle w:val="Sommario2"/>
+            <w:tabs>
+              <w:tab w:val="right" w:leader="dot" w:pos="9628"/>
+            </w:tabs>
+            <w:rPr>
+              <w:rFonts w:cstheme="minorBidi"/>
+              <w:noProof/>
+            </w:rPr>
+          </w:pPr>
+          <w:hyperlink w:anchor="_Toc535964080" w:history="1">
+            <w:r>
+              <w:rPr>
+                <w:rStyle w:val="Collegamentoipertestuale"/>
+                <w:noProof/>
+              </w:rPr>
+              <w:t>Analisi interviste e questionari degli acquirenti:</w:t>
+            </w:r>
+            <w:r>
+              <w:rPr>
+                <w:noProof/>
+                <w:webHidden/>
+              </w:rPr>
+              <w:tab/>
+            </w:r>
+            <w:r>
+              <w:rPr>
+                <w:noProof/>
+                <w:webHidden/>
+              </w:rPr>
+              <w:fldChar w:fldCharType="begin"/>
+            </w:r>
+            <w:r>
+              <w:rPr>
+                <w:noProof/>
+                <w:webHidden/>
+              </w:rPr>
+              <w:instrText xml:space="preserve"> PAGEREF _Toc535964080 \h </w:instrText>
+            </w:r>
+            <w:r>
+              <w:rPr>
+                <w:noProof/>
+                <w:webHidden/>
+              </w:rPr>
+            </w:r>
+            <w:r>
+              <w:rPr>
+                <w:noProof/>
+                <w:webHidden/>
+              </w:rPr>
+              <w:fldChar w:fldCharType="separate"/>
+            </w:r>
+            <w:r>
+              <w:rPr>
+                <w:noProof/>
+                <w:webHidden/>
+              </w:rPr>
+              <w:t>30</w:t>
+            </w:r>
+            <w:r>
+              <w:rPr>
+                <w:noProof/>
+                <w:webHidden/>
+              </w:rPr>
+              <w:fldChar w:fldCharType="end"/>
+            </w:r>
+          </w:hyperlink>
+        </w:p>
+        <w:p>
+          <w:pPr>
+            <w:pStyle w:val="Sommario2"/>
+            <w:tabs>
+              <w:tab w:val="right" w:leader="dot" w:pos="9628"/>
+            </w:tabs>
+            <w:rPr>
+              <w:rFonts w:cstheme="minorBidi"/>
+              <w:noProof/>
+            </w:rPr>
+          </w:pPr>
+          <w:hyperlink w:anchor="_Toc535964081" w:history="1">
+            <w:r>
+              <w:rPr>
+                <w:rStyle w:val="Collegamentoipertestuale"/>
+                <w:noProof/>
+              </w:rPr>
+              <w:t>Utenza potenziale</w:t>
+            </w:r>
+            <w:r>
+              <w:rPr>
+                <w:noProof/>
+                <w:webHidden/>
+              </w:rPr>
+              <w:tab/>
+            </w:r>
+            <w:r>
+              <w:rPr>
+                <w:noProof/>
+                <w:webHidden/>
+              </w:rPr>
+              <w:fldChar w:fldCharType="begin"/>
+            </w:r>
+            <w:r>
+              <w:rPr>
+                <w:noProof/>
+                <w:webHidden/>
+              </w:rPr>
+              <w:instrText xml:space="preserve"> PAGEREF _Toc535964081 \h </w:instrText>
+            </w:r>
+            <w:r>
+              <w:rPr>
+                <w:noProof/>
+                <w:webHidden/>
+              </w:rPr>
+            </w:r>
+            <w:r>
+              <w:rPr>
+                <w:noProof/>
+                <w:webHidden/>
+              </w:rPr>
+              <w:fldChar w:fldCharType="separate"/>
+            </w:r>
+            <w:r>
+              <w:rPr>
+                <w:noProof/>
+                <w:webHidden/>
+              </w:rPr>
+              <w:t>31</w:t>
+            </w:r>
+            <w:r>
+              <w:rPr>
+                <w:noProof/>
+                <w:webHidden/>
+              </w:rPr>
+              <w:fldChar w:fldCharType="end"/>
+            </w:r>
+          </w:hyperlink>
+        </w:p>
+        <w:p>
+          <w:pPr>
+            <w:pStyle w:val="Sommario2"/>
+            <w:tabs>
+              <w:tab w:val="right" w:leader="dot" w:pos="9628"/>
+            </w:tabs>
+            <w:rPr>
+              <w:rFonts w:cstheme="minorBidi"/>
+              <w:noProof/>
+            </w:rPr>
+          </w:pPr>
+          <w:hyperlink w:anchor="_Toc535964082" w:history="1">
+            <w:r>
+              <w:rPr>
+                <w:rStyle w:val="Collegamentoipertestuale"/>
+                <w:noProof/>
+              </w:rPr>
+              <w:t>Requisiti funzionali del sistema</w:t>
+            </w:r>
+            <w:r>
+              <w:rPr>
+                <w:noProof/>
+                <w:webHidden/>
+              </w:rPr>
+              <w:tab/>
+            </w:r>
+            <w:r>
+              <w:rPr>
+                <w:noProof/>
+                <w:webHidden/>
+              </w:rPr>
+              <w:fldChar w:fldCharType="begin"/>
+            </w:r>
+            <w:r>
+              <w:rPr>
+                <w:noProof/>
+                <w:webHidden/>
+              </w:rPr>
+              <w:instrText xml:space="preserve"> PAGEREF _Toc535964082 \h </w:instrText>
+            </w:r>
+            <w:r>
+              <w:rPr>
+                <w:noProof/>
+                <w:webHidden/>
+              </w:rPr>
+            </w:r>
+            <w:r>
+              <w:rPr>
+                <w:noProof/>
+                <w:webHidden/>
+              </w:rPr>
+              <w:fldChar w:fldCharType="separate"/>
+            </w:r>
+            <w:r>
+              <w:rPr>
+                <w:noProof/>
+                <w:webHidden/>
+              </w:rPr>
+              <w:t>32</w:t>
+            </w:r>
+            <w:r>
+              <w:rPr>
+                <w:noProof/>
+                <w:webHidden/>
+              </w:rPr>
+              <w:fldChar w:fldCharType="end"/>
+            </w:r>
+          </w:hyperlink>
+        </w:p>
+        <w:p>
+          <w:pPr>
+            <w:pStyle w:val="Sommario2"/>
+            <w:tabs>
+              <w:tab w:val="right" w:leader="dot" w:pos="9628"/>
+            </w:tabs>
+            <w:rPr>
+              <w:rFonts w:cstheme="minorBidi"/>
+              <w:noProof/>
+            </w:rPr>
+          </w:pPr>
+          <w:hyperlink w:anchor="_Toc535964083" w:history="1">
+            <w:r>
+              <w:rPr>
+                <w:rStyle w:val="Collegamentoipertestuale"/>
+                <w:rFonts w:eastAsia="Times New Roman"/>
+                <w:noProof/>
+              </w:rPr>
+              <w:t>Requisiti interfaccia venditore</w:t>
+            </w:r>
+            <w:r>
+              <w:rPr>
+                <w:noProof/>
+                <w:webHidden/>
+              </w:rPr>
+              <w:tab/>
+            </w:r>
+            <w:r>
+              <w:rPr>
+                <w:noProof/>
+                <w:webHidden/>
+              </w:rPr>
+              <w:fldChar w:fldCharType="begin"/>
+            </w:r>
+            <w:r>
+              <w:rPr>
+                <w:noProof/>
+                <w:webHidden/>
+              </w:rPr>
+              <w:instrText xml:space="preserve"> PAGEREF _Toc535964083 \h </w:instrText>
+            </w:r>
+            <w:r>
+              <w:rPr>
+                <w:noProof/>
+                <w:webHidden/>
+              </w:rPr>
+            </w:r>
+            <w:r>
+              <w:rPr>
+                <w:noProof/>
+                <w:webHidden/>
+              </w:rPr>
+              <w:fldChar w:fldCharType="separate"/>
+            </w:r>
+            <w:r>
+              <w:rPr>
+                <w:noProof/>
+                <w:webHidden/>
+              </w:rPr>
+              <w:t>32</w:t>
+            </w:r>
+            <w:r>
+              <w:rPr>
+                <w:noProof/>
+                <w:webHidden/>
+              </w:rPr>
+              <w:fldChar w:fldCharType="end"/>
+            </w:r>
+          </w:hyperlink>
+        </w:p>
+        <w:p>
+          <w:pPr>
+            <w:pStyle w:val="Sommario2"/>
+            <w:tabs>
+              <w:tab w:val="right" w:leader="dot" w:pos="9628"/>
+            </w:tabs>
+            <w:rPr>
+              <w:rFonts w:cstheme="minorBidi"/>
+              <w:noProof/>
+            </w:rPr>
+          </w:pPr>
+          <w:hyperlink w:anchor="_Toc535964084" w:history="1">
+            <w:r>
+              <w:rPr>
+                <w:rStyle w:val="Collegamentoipertestuale"/>
+                <w:noProof/>
+              </w:rPr>
+              <w:t>Requisiti interfaccia acquirente</w:t>
+            </w:r>
+            <w:r>
+              <w:rPr>
+                <w:noProof/>
+                <w:webHidden/>
+              </w:rPr>
+              <w:tab/>
+            </w:r>
+            <w:r>
+              <w:rPr>
+                <w:noProof/>
+                <w:webHidden/>
+              </w:rPr>
+              <w:fldChar w:fldCharType="begin"/>
+            </w:r>
+            <w:r>
+              <w:rPr>
+                <w:noProof/>
+                <w:webHidden/>
+              </w:rPr>
+              <w:instrText xml:space="preserve"> PAGEREF _Toc535964084 \h </w:instrText>
+            </w:r>
+            <w:r>
+              <w:rPr>
+                <w:noProof/>
+                <w:webHidden/>
+              </w:rPr>
+            </w:r>
+            <w:r>
+              <w:rPr>
+                <w:noProof/>
+                <w:webHidden/>
+              </w:rPr>
+              <w:fldChar w:fldCharType="separate"/>
+            </w:r>
+            <w:r>
+              <w:rPr>
+                <w:noProof/>
+                <w:webHidden/>
+              </w:rPr>
+              <w:t>32</w:t>
+            </w:r>
+            <w:r>
+              <w:rPr>
+                <w:noProof/>
+                <w:webHidden/>
+              </w:rPr>
+              <w:fldChar w:fldCharType="end"/>
+            </w:r>
+          </w:hyperlink>
+        </w:p>
+        <w:p>
+          <w:pPr>
+            <w:pStyle w:val="Sommario2"/>
+            <w:tabs>
+              <w:tab w:val="right" w:leader="dot" w:pos="9628"/>
+            </w:tabs>
+            <w:rPr>
+              <w:rFonts w:cstheme="minorBidi"/>
+              <w:noProof/>
+            </w:rPr>
+          </w:pPr>
+          <w:hyperlink w:anchor="_Toc535964085" w:history="1">
+            <w:r>
+              <w:rPr>
+                <w:rStyle w:val="Collegamentoipertestuale"/>
+                <w:noProof/>
+              </w:rPr>
+              <w:t>Albero dei task</w:t>
+            </w:r>
+            <w:r>
+              <w:rPr>
+                <w:noProof/>
+                <w:webHidden/>
+              </w:rPr>
+              <w:tab/>
+            </w:r>
+            <w:r>
+              <w:rPr>
+                <w:noProof/>
+                <w:webHidden/>
+              </w:rPr>
+              <w:fldChar w:fldCharType="begin"/>
+            </w:r>
+            <w:r>
+              <w:rPr>
+                <w:noProof/>
+                <w:webHidden/>
+              </w:rPr>
+              <w:instrText xml:space="preserve"> PAGEREF _Toc535964085 \h </w:instrText>
+            </w:r>
+            <w:r>
+              <w:rPr>
+                <w:noProof/>
+                <w:webHidden/>
+              </w:rPr>
+            </w:r>
+            <w:r>
+              <w:rPr>
+                <w:noProof/>
+                <w:webHidden/>
+              </w:rPr>
+              <w:fldChar w:fldCharType="separate"/>
+            </w:r>
+            <w:r>
+              <w:rPr>
+                <w:noProof/>
+                <w:webHidden/>
+              </w:rPr>
+              <w:t>33</w:t>
+            </w:r>
+            <w:r>
+              <w:rPr>
+                <w:noProof/>
+                <w:webHidden/>
               </w:rPr>
               <w:fldChar w:fldCharType="end"/>
             </w:r>
@@ -2980,14 +3042,15 @@
           <w:lang w:eastAsia="it-IT"/>
         </w:rPr>
       </w:pPr>
+      <w:bookmarkStart w:id="1" w:name="_Toc535964064"/>
       <w:r>
         <w:rPr>
           <w:rFonts w:eastAsia="Times New Roman"/>
           <w:lang w:eastAsia="it-IT"/>
         </w:rPr>
-        <w:lastRenderedPageBreak/>
         <w:t>INTRODUZIONE</w:t>
       </w:r>
+      <w:bookmarkEnd w:id="1"/>
     </w:p>
     <w:p>
       <w:pPr>
@@ -3047,12 +3110,14 @@
           <w:lang w:eastAsia="it-IT"/>
         </w:rPr>
       </w:pPr>
+      <w:bookmarkStart w:id="2" w:name="_Toc535964065"/>
       <w:r>
         <w:rPr>
           <w:lang w:eastAsia="it-IT"/>
         </w:rPr>
         <w:t>Motivazione della scelta</w:t>
       </w:r>
+      <w:bookmarkEnd w:id="2"/>
     </w:p>
     <w:p>
       <w:pPr>
@@ -3071,9 +3136,11 @@
       <w:pPr>
         <w:pStyle w:val="Titolo2"/>
       </w:pPr>
+      <w:bookmarkStart w:id="3" w:name="_Toc535964066"/>
       <w:r>
         <w:t>Idea di progetto</w:t>
       </w:r>
+      <w:bookmarkEnd w:id="3"/>
     </w:p>
     <w:p>
       <w:r>
@@ -3127,9 +3194,11 @@
       <w:pPr>
         <w:pStyle w:val="Titolo2"/>
       </w:pPr>
+      <w:bookmarkStart w:id="4" w:name="_Toc535964067"/>
       <w:r>
         <w:t>Presentazione del gruppo</w:t>
       </w:r>
+      <w:bookmarkEnd w:id="4"/>
     </w:p>
     <w:p>
       <w:r>
@@ -3292,10 +3361,11 @@
       <w:pPr>
         <w:pStyle w:val="Titolo2"/>
       </w:pPr>
-      <w:r>
-        <w:lastRenderedPageBreak/>
+      <w:bookmarkStart w:id="5" w:name="_Toc535964068"/>
+      <w:r>
         <w:t>Analisi della competitività</w:t>
       </w:r>
+      <w:bookmarkEnd w:id="5"/>
     </w:p>
     <w:p>
       <w:pPr>
@@ -3419,25 +3489,7 @@
           <w:color w:val="000000"/>
           <w:lang w:eastAsia="it-IT"/>
         </w:rPr>
-        <w:t>“</w:t>
-      </w:r>
-      <w:proofErr w:type="spellStart"/>
-      <w:r>
-        <w:rPr>
-          <w:rFonts w:ascii="Calibri" w:eastAsia="Times New Roman" w:hAnsi="Calibri" w:cs="Calibri"/>
-          <w:color w:val="000000"/>
-          <w:lang w:eastAsia="it-IT"/>
-        </w:rPr>
-        <w:t>Groupon</w:t>
-      </w:r>
-      <w:proofErr w:type="spellEnd"/>
-      <w:r>
-        <w:rPr>
-          <w:rFonts w:ascii="Calibri" w:eastAsia="Times New Roman" w:hAnsi="Calibri" w:cs="Calibri"/>
-          <w:color w:val="000000"/>
-          <w:lang w:eastAsia="it-IT"/>
-        </w:rPr>
-        <w:t>”</w:t>
+        <w:t>“Groupon”</w:t>
       </w:r>
     </w:p>
     <w:p>
@@ -3809,7 +3861,6 @@
                 <w:color w:val="000000"/>
               </w:rPr>
             </w:pPr>
-            <w:proofErr w:type="spellStart"/>
             <w:r>
               <w:rPr>
                 <w:rFonts w:ascii="Calibri" w:eastAsia="Times New Roman" w:hAnsi="Calibri" w:cs="Calibri"/>
@@ -3818,7 +3869,6 @@
               </w:rPr>
               <w:t>Groupon</w:t>
             </w:r>
-            <w:proofErr w:type="spellEnd"/>
           </w:p>
         </w:tc>
         <w:tc>
@@ -4035,14 +4085,15 @@
           <w:lang w:eastAsia="it-IT"/>
         </w:rPr>
       </w:pPr>
+      <w:bookmarkStart w:id="6" w:name="_Toc535964069"/>
       <w:r>
         <w:rPr>
           <w:rFonts w:eastAsia="Times New Roman"/>
           <w:lang w:eastAsia="it-IT"/>
         </w:rPr>
-        <w:lastRenderedPageBreak/>
         <w:t>Capitolo 1: Analisi dell’utenza potenziale</w:t>
       </w:r>
+      <w:bookmarkEnd w:id="6"/>
     </w:p>
     <w:p>
       <w:pPr>
@@ -4051,12 +4102,14 @@
           <w:lang w:eastAsia="it-IT"/>
         </w:rPr>
       </w:pPr>
+      <w:bookmarkStart w:id="7" w:name="_Toc535964070"/>
       <w:r>
         <w:rPr>
           <w:lang w:eastAsia="it-IT"/>
         </w:rPr>
         <w:t>Interviste</w:t>
       </w:r>
+      <w:bookmarkEnd w:id="7"/>
     </w:p>
     <w:p>
       <w:pPr>
@@ -4092,6 +4145,7 @@
           <w:lang w:eastAsia="it-IT"/>
         </w:rPr>
       </w:pPr>
+      <w:bookmarkStart w:id="8" w:name="_Toc535964071"/>
       <w:r>
         <w:rPr>
           <w:rFonts w:eastAsia="Times New Roman"/>
@@ -4099,6 +4153,7 @@
         </w:rPr>
         <w:t>Struttura intervista venditori</w:t>
       </w:r>
+      <w:bookmarkEnd w:id="8"/>
     </w:p>
     <w:p>
       <w:pPr>
@@ -4988,14 +5043,15 @@
           <w:lang w:eastAsia="it-IT"/>
         </w:rPr>
       </w:pPr>
+      <w:bookmarkStart w:id="9" w:name="_Toc535964072"/>
       <w:r>
         <w:rPr>
           <w:rFonts w:eastAsia="Times New Roman"/>
           <w:lang w:eastAsia="it-IT"/>
         </w:rPr>
-        <w:lastRenderedPageBreak/>
         <w:t>Struttura intervista acquirenti</w:t>
       </w:r>
+      <w:bookmarkEnd w:id="9"/>
     </w:p>
     <w:p>
       <w:pPr>
@@ -6203,6 +6259,7 @@
           <w:szCs w:val="24"/>
           <w:lang w:eastAsia="it-IT"/>
         </w:rPr>
+        <w:lastRenderedPageBreak/>
         <w:t xml:space="preserve">Intervistato: </w:t>
       </w:r>
     </w:p>
@@ -6315,7 +6372,6 @@
           <w:szCs w:val="24"/>
           <w:lang w:eastAsia="it-IT"/>
         </w:rPr>
-        <w:lastRenderedPageBreak/>
         <w:t>Intervistato:</w:t>
       </w:r>
     </w:p>
@@ -6418,12 +6474,14 @@
           <w:lang w:eastAsia="it-IT"/>
         </w:rPr>
       </w:pPr>
+      <w:bookmarkStart w:id="10" w:name="_Toc535964073"/>
       <w:r>
         <w:rPr>
           <w:lang w:eastAsia="it-IT"/>
         </w:rPr>
         <w:t>Risposte interviste venditori</w:t>
       </w:r>
+      <w:bookmarkEnd w:id="10"/>
     </w:p>
     <w:p>
       <w:pPr>
@@ -7325,6 +7383,7 @@
           <w:szCs w:val="24"/>
           <w:lang w:eastAsia="it-IT"/>
         </w:rPr>
+        <w:lastRenderedPageBreak/>
         <w:t>Intervistato: volantini</w:t>
       </w:r>
     </w:p>
@@ -7493,7 +7552,6 @@
           <w:szCs w:val="24"/>
           <w:lang w:eastAsia="it-IT"/>
         </w:rPr>
-        <w:lastRenderedPageBreak/>
         <w:t>Intervistato: no</w:t>
       </w:r>
     </w:p>
@@ -8619,6 +8677,7 @@
           <w:szCs w:val="24"/>
           <w:lang w:eastAsia="it-IT"/>
         </w:rPr>
+        <w:lastRenderedPageBreak/>
         <w:t>I</w:t>
       </w:r>
       <w:r>
@@ -8732,7 +8791,6 @@
           <w:szCs w:val="24"/>
           <w:lang w:eastAsia="it-IT"/>
         </w:rPr>
-        <w:lastRenderedPageBreak/>
         <w:t xml:space="preserve">Intervistato: si </w:t>
       </w:r>
     </w:p>
@@ -9894,6 +9952,7 @@
           <w:szCs w:val="24"/>
           <w:lang w:eastAsia="it-IT"/>
         </w:rPr>
+        <w:lastRenderedPageBreak/>
         <w:t>Intervistatore:</w:t>
       </w:r>
       <w:r>
@@ -10032,7 +10091,6 @@
           <w:szCs w:val="24"/>
           <w:lang w:eastAsia="it-IT"/>
         </w:rPr>
-        <w:lastRenderedPageBreak/>
         <w:t xml:space="preserve">Intervistatore: </w:t>
       </w:r>
       <w:r>
@@ -10901,13 +10959,14 @@
           <w:lang w:eastAsia="it-IT"/>
         </w:rPr>
       </w:pPr>
-      <w:r>
-        <w:rPr>
-          <w:lang w:eastAsia="it-IT"/>
-        </w:rPr>
-        <w:lastRenderedPageBreak/>
+      <w:bookmarkStart w:id="11" w:name="_Toc535964074"/>
+      <w:r>
+        <w:rPr>
+          <w:lang w:eastAsia="it-IT"/>
+        </w:rPr>
         <w:t>Risposte interviste acquirenti</w:t>
       </w:r>
+      <w:bookmarkEnd w:id="11"/>
     </w:p>
     <w:p>
       <w:pPr>
@@ -12248,120 +12307,6 @@
           <w:szCs w:val="24"/>
           <w:lang w:eastAsia="it-IT"/>
         </w:rPr>
-        <w:t>Intervistatore:</w:t>
-      </w:r>
-      <w:r>
-        <w:rPr>
-          <w:rFonts w:ascii="Roboto" w:eastAsia="Times New Roman" w:hAnsi="Roboto" w:cs="Times New Roman"/>
-          <w:color w:val="202124"/>
-          <w:sz w:val="24"/>
-          <w:szCs w:val="24"/>
-          <w:lang w:eastAsia="it-IT"/>
-        </w:rPr>
-        <w:t xml:space="preserve"> Quale mezzo di trasporto userebbe per spostarsi?</w:t>
-      </w:r>
-    </w:p>
-    <w:p>
-      <w:pPr>
-        <w:spacing w:after="0" w:line="240" w:lineRule="auto"/>
-        <w:rPr>
-          <w:rFonts w:ascii="Times New Roman" w:eastAsia="Times New Roman" w:hAnsi="Times New Roman" w:cs="Times New Roman"/>
-          <w:sz w:val="24"/>
-          <w:szCs w:val="24"/>
-          <w:lang w:eastAsia="it-IT"/>
-        </w:rPr>
-      </w:pPr>
-      <w:r>
-        <w:rPr>
-          <w:rFonts w:ascii="Roboto" w:eastAsia="Times New Roman" w:hAnsi="Roboto" w:cs="Times New Roman"/>
-          <w:b/>
-          <w:bCs/>
-          <w:color w:val="202124"/>
-          <w:sz w:val="24"/>
-          <w:szCs w:val="24"/>
-          <w:lang w:eastAsia="it-IT"/>
-        </w:rPr>
-        <w:t xml:space="preserve">Intervistato: macchina </w:t>
-      </w:r>
-    </w:p>
-    <w:p>
-      <w:pPr>
-        <w:spacing w:after="0" w:line="240" w:lineRule="auto"/>
-        <w:rPr>
-          <w:rFonts w:ascii="Times New Roman" w:eastAsia="Times New Roman" w:hAnsi="Times New Roman" w:cs="Times New Roman"/>
-          <w:sz w:val="24"/>
-          <w:szCs w:val="24"/>
-          <w:lang w:eastAsia="it-IT"/>
-        </w:rPr>
-      </w:pPr>
-      <w:r>
-        <w:rPr>
-          <w:rFonts w:ascii="Roboto" w:eastAsia="Times New Roman" w:hAnsi="Roboto" w:cs="Times New Roman"/>
-          <w:b/>
-          <w:bCs/>
-          <w:color w:val="202124"/>
-          <w:sz w:val="24"/>
-          <w:szCs w:val="24"/>
-          <w:lang w:eastAsia="it-IT"/>
-        </w:rPr>
-        <w:t>Intervistatore:</w:t>
-      </w:r>
-      <w:r>
-        <w:rPr>
-          <w:rFonts w:ascii="Roboto" w:eastAsia="Times New Roman" w:hAnsi="Roboto" w:cs="Times New Roman"/>
-          <w:color w:val="202124"/>
-          <w:sz w:val="24"/>
-          <w:szCs w:val="24"/>
-          <w:lang w:eastAsia="it-IT"/>
-        </w:rPr>
-        <w:t xml:space="preserve"> Sarebbe interessato all’uso di un’applicazione che gestisca la comunicazione con i negozi per le possibili nuove offerte?</w:t>
-      </w:r>
-    </w:p>
-    <w:p>
-      <w:pPr>
-        <w:spacing w:after="0" w:line="240" w:lineRule="auto"/>
-        <w:rPr>
-          <w:rFonts w:ascii="Times New Roman" w:eastAsia="Times New Roman" w:hAnsi="Times New Roman" w:cs="Times New Roman"/>
-          <w:sz w:val="24"/>
-          <w:szCs w:val="24"/>
-          <w:lang w:eastAsia="it-IT"/>
-        </w:rPr>
-      </w:pPr>
-      <w:proofErr w:type="spellStart"/>
-      <w:r>
-        <w:rPr>
-          <w:rFonts w:ascii="Roboto" w:eastAsia="Times New Roman" w:hAnsi="Roboto" w:cs="Times New Roman"/>
-          <w:b/>
-          <w:bCs/>
-          <w:color w:val="202124"/>
-          <w:sz w:val="24"/>
-          <w:szCs w:val="24"/>
-          <w:lang w:eastAsia="it-IT"/>
-        </w:rPr>
-        <w:t>Intervistato:si</w:t>
-      </w:r>
-      <w:proofErr w:type="spellEnd"/>
-    </w:p>
-    <w:p>
-      <w:pPr>
-        <w:spacing w:after="0" w:line="240" w:lineRule="auto"/>
-        <w:rPr>
-          <w:rFonts w:ascii="Times New Roman" w:eastAsia="Times New Roman" w:hAnsi="Times New Roman" w:cs="Times New Roman"/>
-          <w:sz w:val="24"/>
-          <w:szCs w:val="24"/>
-          <w:lang w:eastAsia="it-IT"/>
-        </w:rPr>
-      </w:pPr>
-      <w:r>
-        <w:rPr>
-          <w:rFonts w:ascii="Roboto" w:eastAsia="Times New Roman" w:hAnsi="Roboto" w:cs="Times New Roman"/>
-          <w:b/>
-          <w:bCs/>
-          <w:color w:val="202124"/>
-          <w:sz w:val="24"/>
-          <w:szCs w:val="24"/>
-          <w:lang w:eastAsia="it-IT"/>
-        </w:rPr>
         <w:lastRenderedPageBreak/>
         <w:t>Intervistatore:</w:t>
       </w:r>
@@ -12373,6 +12318,120 @@
           <w:szCs w:val="24"/>
           <w:lang w:eastAsia="it-IT"/>
         </w:rPr>
+        <w:t xml:space="preserve"> Quale mezzo di trasporto userebbe per spostarsi?</w:t>
+      </w:r>
+    </w:p>
+    <w:p>
+      <w:pPr>
+        <w:spacing w:after="0" w:line="240" w:lineRule="auto"/>
+        <w:rPr>
+          <w:rFonts w:ascii="Times New Roman" w:eastAsia="Times New Roman" w:hAnsi="Times New Roman" w:cs="Times New Roman"/>
+          <w:sz w:val="24"/>
+          <w:szCs w:val="24"/>
+          <w:lang w:eastAsia="it-IT"/>
+        </w:rPr>
+      </w:pPr>
+      <w:r>
+        <w:rPr>
+          <w:rFonts w:ascii="Roboto" w:eastAsia="Times New Roman" w:hAnsi="Roboto" w:cs="Times New Roman"/>
+          <w:b/>
+          <w:bCs/>
+          <w:color w:val="202124"/>
+          <w:sz w:val="24"/>
+          <w:szCs w:val="24"/>
+          <w:lang w:eastAsia="it-IT"/>
+        </w:rPr>
+        <w:t xml:space="preserve">Intervistato: macchina </w:t>
+      </w:r>
+    </w:p>
+    <w:p>
+      <w:pPr>
+        <w:spacing w:after="0" w:line="240" w:lineRule="auto"/>
+        <w:rPr>
+          <w:rFonts w:ascii="Times New Roman" w:eastAsia="Times New Roman" w:hAnsi="Times New Roman" w:cs="Times New Roman"/>
+          <w:sz w:val="24"/>
+          <w:szCs w:val="24"/>
+          <w:lang w:eastAsia="it-IT"/>
+        </w:rPr>
+      </w:pPr>
+      <w:r>
+        <w:rPr>
+          <w:rFonts w:ascii="Roboto" w:eastAsia="Times New Roman" w:hAnsi="Roboto" w:cs="Times New Roman"/>
+          <w:b/>
+          <w:bCs/>
+          <w:color w:val="202124"/>
+          <w:sz w:val="24"/>
+          <w:szCs w:val="24"/>
+          <w:lang w:eastAsia="it-IT"/>
+        </w:rPr>
+        <w:t>Intervistatore:</w:t>
+      </w:r>
+      <w:r>
+        <w:rPr>
+          <w:rFonts w:ascii="Roboto" w:eastAsia="Times New Roman" w:hAnsi="Roboto" w:cs="Times New Roman"/>
+          <w:color w:val="202124"/>
+          <w:sz w:val="24"/>
+          <w:szCs w:val="24"/>
+          <w:lang w:eastAsia="it-IT"/>
+        </w:rPr>
+        <w:t xml:space="preserve"> Sarebbe interessato all’uso di un’applicazione che gestisca la comunicazione con i negozi per le possibili nuove offerte?</w:t>
+      </w:r>
+    </w:p>
+    <w:p>
+      <w:pPr>
+        <w:spacing w:after="0" w:line="240" w:lineRule="auto"/>
+        <w:rPr>
+          <w:rFonts w:ascii="Times New Roman" w:eastAsia="Times New Roman" w:hAnsi="Times New Roman" w:cs="Times New Roman"/>
+          <w:sz w:val="24"/>
+          <w:szCs w:val="24"/>
+          <w:lang w:eastAsia="it-IT"/>
+        </w:rPr>
+      </w:pPr>
+      <w:proofErr w:type="spellStart"/>
+      <w:r>
+        <w:rPr>
+          <w:rFonts w:ascii="Roboto" w:eastAsia="Times New Roman" w:hAnsi="Roboto" w:cs="Times New Roman"/>
+          <w:b/>
+          <w:bCs/>
+          <w:color w:val="202124"/>
+          <w:sz w:val="24"/>
+          <w:szCs w:val="24"/>
+          <w:lang w:eastAsia="it-IT"/>
+        </w:rPr>
+        <w:t>Intervistato:si</w:t>
+      </w:r>
+      <w:proofErr w:type="spellEnd"/>
+    </w:p>
+    <w:p>
+      <w:pPr>
+        <w:spacing w:after="0" w:line="240" w:lineRule="auto"/>
+        <w:rPr>
+          <w:rFonts w:ascii="Times New Roman" w:eastAsia="Times New Roman" w:hAnsi="Times New Roman" w:cs="Times New Roman"/>
+          <w:sz w:val="24"/>
+          <w:szCs w:val="24"/>
+          <w:lang w:eastAsia="it-IT"/>
+        </w:rPr>
+      </w:pPr>
+      <w:r>
+        <w:rPr>
+          <w:rFonts w:ascii="Roboto" w:eastAsia="Times New Roman" w:hAnsi="Roboto" w:cs="Times New Roman"/>
+          <w:b/>
+          <w:bCs/>
+          <w:color w:val="202124"/>
+          <w:sz w:val="24"/>
+          <w:szCs w:val="24"/>
+          <w:lang w:eastAsia="it-IT"/>
+        </w:rPr>
+        <w:t>Intervistatore:</w:t>
+      </w:r>
+      <w:r>
+        <w:rPr>
+          <w:rFonts w:ascii="Roboto" w:eastAsia="Times New Roman" w:hAnsi="Roboto" w:cs="Times New Roman"/>
+          <w:color w:val="202124"/>
+          <w:sz w:val="24"/>
+          <w:szCs w:val="24"/>
+          <w:lang w:eastAsia="it-IT"/>
+        </w:rPr>
         <w:t xml:space="preserve"> Grazie per il suo </w:t>
       </w:r>
       <w:proofErr w:type="spellStart"/>
@@ -13701,6 +13760,7 @@
           <w:szCs w:val="24"/>
           <w:lang w:eastAsia="it-IT"/>
         </w:rPr>
+        <w:lastRenderedPageBreak/>
         <w:t>Intervistato: automobile</w:t>
       </w:r>
     </w:p>
@@ -13834,7 +13894,6 @@
           <w:szCs w:val="24"/>
           <w:lang w:eastAsia="it-IT"/>
         </w:rPr>
-        <w:lastRenderedPageBreak/>
         <w:br/>
       </w:r>
       <w:r>
@@ -15033,6 +15092,7 @@
           <w:szCs w:val="24"/>
           <w:lang w:eastAsia="it-IT"/>
         </w:rPr>
+        <w:lastRenderedPageBreak/>
         <w:t>Intervistatore:</w:t>
       </w:r>
       <w:r>
@@ -15157,7 +15217,6 @@
           <w:szCs w:val="24"/>
           <w:lang w:eastAsia="it-IT"/>
         </w:rPr>
-        <w:lastRenderedPageBreak/>
         <w:t>I</w:t>
       </w:r>
       <w:r>
@@ -16428,7 +16487,6 @@
           <w:szCs w:val="24"/>
           <w:lang w:eastAsia="it-IT"/>
         </w:rPr>
-        <w:lastRenderedPageBreak/>
         <w:t>I</w:t>
       </w:r>
       <w:r>
@@ -17976,6 +18034,7 @@
           <w:szCs w:val="24"/>
           <w:lang w:eastAsia="it-IT"/>
         </w:rPr>
+        <w:lastRenderedPageBreak/>
         <w:t>Intervistato: bisogna vedere dal tipo di acquisto</w:t>
       </w:r>
     </w:p>
@@ -18159,7 +18218,6 @@
           <w:szCs w:val="24"/>
           <w:lang w:eastAsia="it-IT"/>
         </w:rPr>
-        <w:lastRenderedPageBreak/>
         <w:t>Intervistatore:</w:t>
       </w:r>
       <w:r>
@@ -18292,6 +18350,7 @@
           <w:lang w:eastAsia="it-IT"/>
         </w:rPr>
       </w:pPr>
+      <w:bookmarkStart w:id="12" w:name="_Toc535964075"/>
       <w:r>
         <w:rPr>
           <w:rFonts w:eastAsia="Times New Roman"/>
@@ -18299,6 +18358,7 @@
         </w:rPr>
         <w:t>Questionario</w:t>
       </w:r>
+      <w:bookmarkEnd w:id="12"/>
     </w:p>
     <w:p>
       <w:pPr>
@@ -18428,6 +18488,7 @@
       <w:pPr>
         <w:pStyle w:val="Titolo2"/>
       </w:pPr>
+      <w:bookmarkStart w:id="13" w:name="_Toc535964076"/>
       <w:r>
         <w:t>R</w:t>
       </w:r>
@@ -18440,17 +18501,20 @@
       <w:r>
         <w:t xml:space="preserve"> e grafici di risposta ai questionari</w:t>
       </w:r>
+      <w:bookmarkEnd w:id="13"/>
     </w:p>
     <w:p>
       <w:pPr>
         <w:pStyle w:val="Titolo2"/>
       </w:pPr>
+      <w:bookmarkStart w:id="14" w:name="_Toc535964077"/>
       <w:r>
         <w:t>Risposte v</w:t>
       </w:r>
       <w:r>
         <w:t>enditori</w:t>
       </w:r>
+      <w:bookmarkEnd w:id="14"/>
     </w:p>
     <w:p>
       <w:r>
@@ -19010,15 +19074,7 @@
         <w:t xml:space="preserve"> applicazioni per il telefono</w:t>
       </w:r>
       <w:r>
-        <w:t xml:space="preserve"> (</w:t>
-      </w:r>
-      <w:proofErr w:type="spellStart"/>
-      <w:r>
-        <w:t>Facebook</w:t>
-      </w:r>
-      <w:proofErr w:type="spellEnd"/>
-      <w:r>
-        <w:t xml:space="preserve">) e </w:t>
+        <w:t xml:space="preserve"> (Facebook) e </w:t>
       </w:r>
       <w:r>
         <w:t>solo 2 dispongono</w:t>
@@ -19429,10 +19485,12 @@
       <w:pPr>
         <w:pStyle w:val="Titolo2"/>
       </w:pPr>
+      <w:bookmarkStart w:id="15" w:name="_Toc535964078"/>
       <w:r>
         <w:lastRenderedPageBreak/>
         <w:t>Risposte acquirenti</w:t>
       </w:r>
+      <w:bookmarkEnd w:id="15"/>
     </w:p>
     <w:p>
       <w:r>
@@ -19792,13 +19850,8 @@
         <w:t xml:space="preserve">usa </w:t>
       </w:r>
       <w:r>
-        <w:t xml:space="preserve">lo </w:t>
-      </w:r>
-      <w:proofErr w:type="spellStart"/>
-      <w:r>
-        <w:t>smartphone</w:t>
-      </w:r>
-      <w:proofErr w:type="spellEnd"/>
+        <w:t>lo smartphone</w:t>
+      </w:r>
       <w:r>
         <w:t xml:space="preserve"> 2-5 ore al giorno</w:t>
       </w:r>
@@ -19867,15 +19920,7 @@
         <w:t>Secondo l’istogramma riportato si può osservare che la maggior parte degli utenti (81.8%)</w:t>
       </w:r>
       <w:r>
-        <w:t xml:space="preserve"> utilizza </w:t>
-      </w:r>
-      <w:proofErr w:type="spellStart"/>
-      <w:r>
-        <w:t>Facebook</w:t>
-      </w:r>
-      <w:proofErr w:type="spellEnd"/>
-      <w:r>
-        <w:t>, 30 degli intervistati usano anche Instagram,</w:t>
+        <w:t xml:space="preserve"> utilizza Facebook, 30 degli intervistati usano anche Instagram,</w:t>
       </w:r>
       <w:r>
         <w:t xml:space="preserve"> </w:t>
@@ -19887,15 +19932,7 @@
         <w:t xml:space="preserve"> </w:t>
       </w:r>
       <w:r>
-        <w:t xml:space="preserve">anche </w:t>
-      </w:r>
-      <w:proofErr w:type="spellStart"/>
-      <w:r>
-        <w:t>YouTube</w:t>
-      </w:r>
-      <w:proofErr w:type="spellEnd"/>
-      <w:r>
-        <w:t xml:space="preserve"> e solo 4 non</w:t>
+        <w:t>anche YouTube e solo 4 non</w:t>
       </w:r>
       <w:r>
         <w:t xml:space="preserve"> utilizza</w:t>
@@ -20902,15 +20939,7 @@
         <w:t>esso come prima scelta contanti</w:t>
       </w:r>
       <w:r>
-        <w:t xml:space="preserve">. Il 45.9% utilizza anche carte di credito e prepagate. Solo un utente utilizza lo </w:t>
-      </w:r>
-      <w:proofErr w:type="spellStart"/>
-      <w:r>
-        <w:t>smartphone</w:t>
-      </w:r>
-      <w:proofErr w:type="spellEnd"/>
-      <w:r>
-        <w:t xml:space="preserve"> come metodo di pagamento. </w:t>
+        <w:t xml:space="preserve">. Il 45.9% utilizza anche carte di credito e prepagate. Solo un utente utilizza lo smartphone come metodo di pagamento. </w:t>
       </w:r>
     </w:p>
     <w:p>
@@ -21039,6 +21068,7 @@
       <w:pPr>
         <w:pStyle w:val="Titolo2"/>
       </w:pPr>
+      <w:bookmarkStart w:id="16" w:name="_Toc535964079"/>
       <w:r>
         <w:lastRenderedPageBreak/>
         <w:t xml:space="preserve">Analisi </w:t>
@@ -21049,6 +21079,7 @@
       <w:r>
         <w:t xml:space="preserve"> venditori:</w:t>
       </w:r>
+      <w:bookmarkEnd w:id="16"/>
     </w:p>
     <w:p>
       <w:pPr>
@@ -21194,9 +21225,8 @@
           <w:sz w:val="22"/>
           <w:szCs w:val="22"/>
         </w:rPr>
-        <w:t xml:space="preserve">la comunicazione tramite appositi strumenti quali volantini e applicazioni per </w:t>
-      </w:r>
-      <w:proofErr w:type="spellStart"/>
+        <w:t xml:space="preserve">la comunicazione tramite appositi strumenti quali volantini e applicazioni per smartphone. Proprio per essere piccole imprese essi cercano di conquistare il più gran bacino di utenza possibile conquistando gente adulta </w:t>
+      </w:r>
       <w:r>
         <w:rPr>
           <w:rFonts w:ascii="Calibri" w:hAnsi="Calibri" w:cs="Calibri"/>
@@ -21204,9 +21234,8 @@
           <w:sz w:val="22"/>
           <w:szCs w:val="22"/>
         </w:rPr>
-        <w:t>smartphone</w:t>
-      </w:r>
-      <w:proofErr w:type="spellEnd"/>
+        <w:t>che comunemente</w:t>
+      </w:r>
       <w:r>
         <w:rPr>
           <w:rFonts w:ascii="Calibri" w:hAnsi="Calibri" w:cs="Calibri"/>
@@ -21214,17 +21243,36 @@
           <w:sz w:val="22"/>
           <w:szCs w:val="22"/>
         </w:rPr>
-        <w:t xml:space="preserve">. Proprio per essere piccole imprese essi cercano di conquistare il più gran bacino di utenza possibile conquistando gente adulta </w:t>
-      </w:r>
-      <w:r>
+        <w:t xml:space="preserve"> fa acquisti di ogni tipo senza una specializzazione in quel settore. Infine notiamo come i venditori sono favorevoli all’uso di un’applicazione che gli aiuti a comunicare le offerte a possibili acquirenti.</w:t>
+      </w:r>
+    </w:p>
+    <w:p>
+      <w:pPr>
+        <w:pStyle w:val="Titolo2"/>
+      </w:pPr>
+      <w:bookmarkStart w:id="17" w:name="_Toc535964080"/>
+      <w:r>
+        <w:t xml:space="preserve">Analisi </w:t>
+      </w:r>
+      <w:r>
+        <w:t>interviste e questionari degli</w:t>
+      </w:r>
+      <w:r>
+        <w:t xml:space="preserve"> acquirenti:</w:t>
+      </w:r>
+      <w:bookmarkEnd w:id="17"/>
+    </w:p>
+    <w:p>
+      <w:pPr>
+        <w:pStyle w:val="NormaleWeb"/>
+        <w:spacing w:before="0" w:beforeAutospacing="0" w:after="160" w:afterAutospacing="0"/>
         <w:rPr>
           <w:rFonts w:ascii="Calibri" w:hAnsi="Calibri" w:cs="Calibri"/>
           <w:color w:val="000000"/>
           <w:sz w:val="22"/>
           <w:szCs w:val="22"/>
         </w:rPr>
-        <w:t>che comunemente</w:t>
-      </w:r>
+      </w:pPr>
       <w:r>
         <w:rPr>
           <w:rFonts w:ascii="Calibri" w:hAnsi="Calibri" w:cs="Calibri"/>
@@ -21232,34 +21280,17 @@
           <w:sz w:val="22"/>
           <w:szCs w:val="22"/>
         </w:rPr>
-        <w:t xml:space="preserve"> fa acquisti di ogni tipo senza una specializzazione in quel settore. Infine notiamo come i venditori sono favorevoli all’uso di un’applicazione che gli aiuti a comunicare le offerte a possibili acquirenti.</w:t>
-      </w:r>
-    </w:p>
-    <w:p>
-      <w:pPr>
-        <w:pStyle w:val="Titolo2"/>
-      </w:pPr>
-      <w:r>
-        <w:t xml:space="preserve">Analisi </w:t>
-      </w:r>
-      <w:r>
-        <w:t>interviste e questionari degli</w:t>
-      </w:r>
-      <w:r>
-        <w:t xml:space="preserve"> acquirenti:</w:t>
-      </w:r>
-    </w:p>
-    <w:p>
-      <w:pPr>
-        <w:pStyle w:val="NormaleWeb"/>
-        <w:spacing w:before="0" w:beforeAutospacing="0" w:after="160" w:afterAutospacing="0"/>
+        <w:t xml:space="preserve">Dopo aver ricevuto le risposte degli acquirenti alle interviste e ai questionari, ed aver analizzato i dati si può definire che i quesiti sono stati somministrati a diverse categorie di utente, nello special modo ad utenti tra i 18 e i 25 anni con </w:t>
+      </w:r>
+      <w:r>
         <w:rPr>
           <w:rFonts w:ascii="Calibri" w:hAnsi="Calibri" w:cs="Calibri"/>
           <w:color w:val="000000"/>
           <w:sz w:val="22"/>
           <w:szCs w:val="22"/>
         </w:rPr>
-      </w:pPr>
+        <w:t>professioni il più eterogenei possibili.</w:t>
+      </w:r>
       <w:r>
         <w:rPr>
           <w:rFonts w:ascii="Calibri" w:hAnsi="Calibri" w:cs="Calibri"/>
@@ -21267,7 +21298,7 @@
           <w:sz w:val="22"/>
           <w:szCs w:val="22"/>
         </w:rPr>
-        <w:t xml:space="preserve">Dopo aver ricevuto le risposte degli acquirenti alle interviste e ai questionari, ed aver analizzato i dati si può definire che i quesiti sono stati somministrati a diverse categorie di utente, nello special modo ad utenti tra i 18 e i 25 anni con </w:t>
+        <w:t xml:space="preserve">  </w:t>
       </w:r>
       <w:r>
         <w:rPr>
@@ -21276,7 +21307,7 @@
           <w:sz w:val="22"/>
           <w:szCs w:val="22"/>
         </w:rPr>
-        <w:t>professioni il più eterogenei possibili.</w:t>
+        <w:t xml:space="preserve">Dai risultati </w:t>
       </w:r>
       <w:r>
         <w:rPr>
@@ -21285,7 +21316,7 @@
           <w:sz w:val="22"/>
           <w:szCs w:val="22"/>
         </w:rPr>
-        <w:t xml:space="preserve">  </w:t>
+        <w:t xml:space="preserve">ricevuti </w:t>
       </w:r>
       <w:r>
         <w:rPr>
@@ -21294,7 +21325,7 @@
           <w:sz w:val="22"/>
           <w:szCs w:val="22"/>
         </w:rPr>
-        <w:t xml:space="preserve">Dai risultati </w:t>
+        <w:t xml:space="preserve">possiamo capire </w:t>
       </w:r>
       <w:r>
         <w:rPr>
@@ -21303,7 +21334,7 @@
           <w:sz w:val="22"/>
           <w:szCs w:val="22"/>
         </w:rPr>
-        <w:t xml:space="preserve">ricevuti </w:t>
+        <w:t xml:space="preserve">come la </w:t>
       </w:r>
       <w:r>
         <w:rPr>
@@ -21312,7 +21343,7 @@
           <w:sz w:val="22"/>
           <w:szCs w:val="22"/>
         </w:rPr>
-        <w:t xml:space="preserve">possiamo capire </w:t>
+        <w:t>maggior parte di essi utilizza lo smartpho</w:t>
       </w:r>
       <w:r>
         <w:rPr>
@@ -21321,7 +21352,7 @@
           <w:sz w:val="22"/>
           <w:szCs w:val="22"/>
         </w:rPr>
-        <w:t xml:space="preserve">come la </w:t>
+        <w:t xml:space="preserve">ne dalle 2 alle 5 ore al giorno. Tra questi alcuni </w:t>
       </w:r>
       <w:r>
         <w:rPr>
@@ -21330,9 +21361,8 @@
           <w:sz w:val="22"/>
           <w:szCs w:val="22"/>
         </w:rPr>
-        <w:t xml:space="preserve">maggior parte di essi utilizza lo </w:t>
-      </w:r>
-      <w:proofErr w:type="spellStart"/>
+        <w:t>compilano una lista della spesa,</w:t>
+      </w:r>
       <w:r>
         <w:rPr>
           <w:rFonts w:ascii="Calibri" w:hAnsi="Calibri" w:cs="Calibri"/>
@@ -21340,7 +21370,7 @@
           <w:sz w:val="22"/>
           <w:szCs w:val="22"/>
         </w:rPr>
-        <w:t>smartpho</w:t>
+        <w:t xml:space="preserve"> impiegando</w:t>
       </w:r>
       <w:r>
         <w:rPr>
@@ -21349,9 +21379,8 @@
           <w:sz w:val="22"/>
           <w:szCs w:val="22"/>
         </w:rPr>
-        <w:t>ne</w:t>
-      </w:r>
-      <w:proofErr w:type="spellEnd"/>
+        <w:t xml:space="preserve"> dai 15 ai 30 minuti per </w:t>
+      </w:r>
       <w:r>
         <w:rPr>
           <w:rFonts w:ascii="Calibri" w:hAnsi="Calibri" w:cs="Calibri"/>
@@ -21359,7 +21388,7 @@
           <w:sz w:val="22"/>
           <w:szCs w:val="22"/>
         </w:rPr>
-        <w:t xml:space="preserve"> dalle 2 alle 5 ore al giorno. Tra questi alcuni </w:t>
+        <w:t>eseguire gli acquisti</w:t>
       </w:r>
       <w:r>
         <w:rPr>
@@ -21368,7 +21397,7 @@
           <w:sz w:val="22"/>
           <w:szCs w:val="22"/>
         </w:rPr>
-        <w:t>compilano una lista della spesa,</w:t>
+        <w:t xml:space="preserve">. </w:t>
       </w:r>
       <w:r>
         <w:rPr>
@@ -21377,7 +21406,7 @@
           <w:sz w:val="22"/>
           <w:szCs w:val="22"/>
         </w:rPr>
-        <w:t xml:space="preserve"> impiegando</w:t>
+        <w:t>Codesti acquirenti</w:t>
       </w:r>
       <w:r>
         <w:rPr>
@@ -21386,7 +21415,7 @@
           <w:sz w:val="22"/>
           <w:szCs w:val="22"/>
         </w:rPr>
-        <w:t xml:space="preserve"> dai 15 ai 30 minuti per </w:t>
+        <w:t xml:space="preserve"> p</w:t>
       </w:r>
       <w:r>
         <w:rPr>
@@ -21395,7 +21424,7 @@
           <w:sz w:val="22"/>
           <w:szCs w:val="22"/>
         </w:rPr>
-        <w:t>eseguire gli acquisti</w:t>
+        <w:t>referiscono</w:t>
       </w:r>
       <w:r>
         <w:rPr>
@@ -21404,7 +21433,7 @@
           <w:sz w:val="22"/>
           <w:szCs w:val="22"/>
         </w:rPr>
-        <w:t xml:space="preserve">. </w:t>
+        <w:t xml:space="preserve"> in genere</w:t>
       </w:r>
       <w:r>
         <w:rPr>
@@ -21413,7 +21442,7 @@
           <w:sz w:val="22"/>
           <w:szCs w:val="22"/>
         </w:rPr>
-        <w:t>Codesti acquirenti</w:t>
+        <w:t xml:space="preserve"> fare </w:t>
       </w:r>
       <w:r>
         <w:rPr>
@@ -21422,7 +21451,7 @@
           <w:sz w:val="22"/>
           <w:szCs w:val="22"/>
         </w:rPr>
-        <w:t xml:space="preserve"> p</w:t>
+        <w:t xml:space="preserve">gli acquisti il </w:t>
       </w:r>
       <w:r>
         <w:rPr>
@@ -21431,7 +21460,7 @@
           <w:sz w:val="22"/>
           <w:szCs w:val="22"/>
         </w:rPr>
-        <w:t>referiscono</w:t>
+        <w:t>sabato nel pomeriggio o nella tarda mattinata.</w:t>
       </w:r>
       <w:r>
         <w:rPr>
@@ -21440,7 +21469,7 @@
           <w:sz w:val="22"/>
           <w:szCs w:val="22"/>
         </w:rPr>
-        <w:t xml:space="preserve"> in genere</w:t>
+        <w:t xml:space="preserve"> Generalmente n</w:t>
       </w:r>
       <w:r>
         <w:rPr>
@@ -21449,7 +21478,7 @@
           <w:sz w:val="22"/>
           <w:szCs w:val="22"/>
         </w:rPr>
-        <w:t xml:space="preserve"> fare </w:t>
+        <w:t>on control</w:t>
       </w:r>
       <w:r>
         <w:rPr>
@@ -21458,7 +21487,7 @@
           <w:sz w:val="22"/>
           <w:szCs w:val="22"/>
         </w:rPr>
-        <w:t xml:space="preserve">gli acquisti il </w:t>
+        <w:t>lano le offerte periodicamente, ma</w:t>
       </w:r>
       <w:r>
         <w:rPr>
@@ -21467,7 +21496,7 @@
           <w:sz w:val="22"/>
           <w:szCs w:val="22"/>
         </w:rPr>
-        <w:t>sabato nel pomeriggio o nella tarda mattinata.</w:t>
+        <w:t xml:space="preserve"> quando </w:t>
       </w:r>
       <w:r>
         <w:rPr>
@@ -21476,7 +21505,7 @@
           <w:sz w:val="22"/>
           <w:szCs w:val="22"/>
         </w:rPr>
-        <w:t xml:space="preserve"> Generalmente n</w:t>
+        <w:t xml:space="preserve">invece </w:t>
       </w:r>
       <w:r>
         <w:rPr>
@@ -21485,7 +21514,7 @@
           <w:sz w:val="22"/>
           <w:szCs w:val="22"/>
         </w:rPr>
-        <w:t>on control</w:t>
+        <w:t>lo fanno utilizzano soprattut</w:t>
       </w:r>
       <w:r>
         <w:rPr>
@@ -21494,7 +21523,7 @@
           <w:sz w:val="22"/>
           <w:szCs w:val="22"/>
         </w:rPr>
-        <w:t>lano le offerte periodicamente, ma</w:t>
+        <w:t xml:space="preserve">to i volantini dei supermercati oppure </w:t>
       </w:r>
       <w:r>
         <w:rPr>
@@ -21503,7 +21532,7 @@
           <w:sz w:val="22"/>
           <w:szCs w:val="22"/>
         </w:rPr>
-        <w:t xml:space="preserve"> quando </w:t>
+        <w:t>recandosi di persona. Preferiscono spen</w:t>
       </w:r>
       <w:r>
         <w:rPr>
@@ -21512,7 +21541,7 @@
           <w:sz w:val="22"/>
           <w:szCs w:val="22"/>
         </w:rPr>
-        <w:t xml:space="preserve">invece </w:t>
+        <w:t xml:space="preserve">dere di più su prodotti di genere alimentare </w:t>
       </w:r>
       <w:r>
         <w:rPr>
@@ -21521,7 +21550,7 @@
           <w:sz w:val="22"/>
           <w:szCs w:val="22"/>
         </w:rPr>
-        <w:t>lo fanno utilizzano soprattut</w:t>
+        <w:t>e di abbigliamento pagando in contanti o carte di credito</w:t>
       </w:r>
       <w:r>
         <w:rPr>
@@ -21530,7 +21559,7 @@
           <w:sz w:val="22"/>
           <w:szCs w:val="22"/>
         </w:rPr>
-        <w:t xml:space="preserve">to i volantini dei supermercati oppure </w:t>
+        <w:t>. Infine le loro scelte sono</w:t>
       </w:r>
       <w:r>
         <w:rPr>
@@ -21539,7 +21568,7 @@
           <w:sz w:val="22"/>
           <w:szCs w:val="22"/>
         </w:rPr>
-        <w:t>recandosi di persona. Preferiscono spen</w:t>
+        <w:t xml:space="preserve"> </w:t>
       </w:r>
       <w:r>
         <w:rPr>
@@ -21548,7 +21577,7 @@
           <w:sz w:val="22"/>
           <w:szCs w:val="22"/>
         </w:rPr>
-        <w:t xml:space="preserve">dere di più su prodotti di genere alimentare </w:t>
+        <w:t>incentra</w:t>
       </w:r>
       <w:r>
         <w:rPr>
@@ -21557,7 +21586,7 @@
           <w:sz w:val="22"/>
           <w:szCs w:val="22"/>
         </w:rPr>
-        <w:t>e di abbigliamento pagando in contanti o carte di credito</w:t>
+        <w:t>te più sulla qualità del prodotto</w:t>
       </w:r>
       <w:r>
         <w:rPr>
@@ -21566,7 +21595,7 @@
           <w:sz w:val="22"/>
           <w:szCs w:val="22"/>
         </w:rPr>
-        <w:t>. Infine le loro scelte sono</w:t>
+        <w:t xml:space="preserve"> </w:t>
       </w:r>
       <w:r>
         <w:rPr>
@@ -21575,44 +21604,56 @@
           <w:sz w:val="22"/>
           <w:szCs w:val="22"/>
         </w:rPr>
-        <w:t xml:space="preserve"> </w:t>
-      </w:r>
-      <w:r>
+        <w:t>che sulla marca in sé e inoltre sono disposti ad utilizzare un’applicazione che gestisca le offerte proposte dai venditori.</w:t>
+      </w:r>
+    </w:p>
+    <w:p>
+      <w:pPr>
+        <w:pStyle w:val="NormaleWeb"/>
+        <w:spacing w:before="0" w:beforeAutospacing="0" w:after="160" w:afterAutospacing="0"/>
         <w:rPr>
           <w:rFonts w:ascii="Calibri" w:hAnsi="Calibri" w:cs="Calibri"/>
           <w:color w:val="000000"/>
           <w:sz w:val="22"/>
           <w:szCs w:val="22"/>
         </w:rPr>
-        <w:t>incentra</w:t>
-      </w:r>
-      <w:r>
+      </w:pPr>
+    </w:p>
+    <w:p>
+      <w:pPr>
+        <w:pStyle w:val="NormaleWeb"/>
+        <w:spacing w:before="0" w:beforeAutospacing="0" w:after="160" w:afterAutospacing="0"/>
         <w:rPr>
           <w:rFonts w:ascii="Calibri" w:hAnsi="Calibri" w:cs="Calibri"/>
           <w:color w:val="000000"/>
           <w:sz w:val="22"/>
           <w:szCs w:val="22"/>
         </w:rPr>
-        <w:t>te più sulla qualità del prodotto</w:t>
-      </w:r>
-      <w:r>
+      </w:pPr>
+    </w:p>
+    <w:p>
+      <w:pPr>
+        <w:pStyle w:val="NormaleWeb"/>
+        <w:spacing w:before="0" w:beforeAutospacing="0" w:after="160" w:afterAutospacing="0"/>
         <w:rPr>
           <w:rFonts w:ascii="Calibri" w:hAnsi="Calibri" w:cs="Calibri"/>
           <w:color w:val="000000"/>
           <w:sz w:val="22"/>
           <w:szCs w:val="22"/>
         </w:rPr>
-        <w:t xml:space="preserve"> </w:t>
-      </w:r>
-      <w:r>
+      </w:pPr>
+    </w:p>
+    <w:p>
+      <w:pPr>
+        <w:pStyle w:val="NormaleWeb"/>
+        <w:spacing w:before="0" w:beforeAutospacing="0" w:after="160" w:afterAutospacing="0"/>
         <w:rPr>
           <w:rFonts w:ascii="Calibri" w:hAnsi="Calibri" w:cs="Calibri"/>
           <w:color w:val="000000"/>
           <w:sz w:val="22"/>
           <w:szCs w:val="22"/>
         </w:rPr>
-        <w:t>che sulla marca in sé e inoltre sono disposti ad utilizzare un’applicazione che gestisca le offerte proposte dai venditori.</w:t>
-      </w:r>
+      </w:pPr>
     </w:p>
     <w:p>
       <w:pPr>
@@ -21724,56 +21765,9 @@
     </w:p>
     <w:p>
       <w:pPr>
-        <w:pStyle w:val="NormaleWeb"/>
-        <w:spacing w:before="0" w:beforeAutospacing="0" w:after="160" w:afterAutospacing="0"/>
-        <w:rPr>
-          <w:rFonts w:ascii="Calibri" w:hAnsi="Calibri" w:cs="Calibri"/>
-          <w:color w:val="000000"/>
-          <w:sz w:val="22"/>
-          <w:szCs w:val="22"/>
-        </w:rPr>
-      </w:pPr>
-    </w:p>
-    <w:p>
-      <w:pPr>
-        <w:pStyle w:val="NormaleWeb"/>
-        <w:spacing w:before="0" w:beforeAutospacing="0" w:after="160" w:afterAutospacing="0"/>
-        <w:rPr>
-          <w:rFonts w:ascii="Calibri" w:hAnsi="Calibri" w:cs="Calibri"/>
-          <w:color w:val="000000"/>
-          <w:sz w:val="22"/>
-          <w:szCs w:val="22"/>
-        </w:rPr>
-      </w:pPr>
-    </w:p>
-    <w:p>
-      <w:pPr>
-        <w:pStyle w:val="NormaleWeb"/>
-        <w:spacing w:before="0" w:beforeAutospacing="0" w:after="160" w:afterAutospacing="0"/>
-        <w:rPr>
-          <w:rFonts w:ascii="Calibri" w:hAnsi="Calibri" w:cs="Calibri"/>
-          <w:color w:val="000000"/>
-          <w:sz w:val="22"/>
-          <w:szCs w:val="22"/>
-        </w:rPr>
-      </w:pPr>
-    </w:p>
-    <w:p>
-      <w:pPr>
-        <w:pStyle w:val="NormaleWeb"/>
-        <w:spacing w:before="0" w:beforeAutospacing="0" w:after="160" w:afterAutospacing="0"/>
-        <w:rPr>
-          <w:rFonts w:ascii="Calibri" w:hAnsi="Calibri" w:cs="Calibri"/>
-          <w:color w:val="000000"/>
-          <w:sz w:val="22"/>
-          <w:szCs w:val="22"/>
-        </w:rPr>
-      </w:pPr>
-    </w:p>
-    <w:p>
-      <w:pPr>
         <w:pStyle w:val="Titolo2"/>
       </w:pPr>
+      <w:bookmarkStart w:id="18" w:name="_Toc535964081"/>
       <w:r>
         <w:lastRenderedPageBreak/>
         <w:t>U</w:t>
@@ -21781,6 +21775,7 @@
       <w:r>
         <w:t>tenza potenziale</w:t>
       </w:r>
+      <w:bookmarkEnd w:id="18"/>
     </w:p>
     <w:p>
       <w:pPr>
@@ -21799,16 +21794,7 @@
           <w:szCs w:val="24"/>
           <w:lang w:eastAsia="it-IT"/>
         </w:rPr>
-        <w:t>L’utente tipico</w:t>
-      </w:r>
-      <w:r>
-        <w:rPr>
-          <w:rFonts w:ascii="Times New Roman" w:eastAsia="Times New Roman" w:hAnsi="Times New Roman" w:cs="Times New Roman"/>
-          <w:sz w:val="24"/>
-          <w:szCs w:val="24"/>
-          <w:lang w:eastAsia="it-IT"/>
-        </w:rPr>
-        <w:t xml:space="preserve"> del sistema fa parte di due categorie distinte:</w:t>
+        <w:t>L’utente tipico del sistema fa parte di due categorie distinte:</w:t>
       </w:r>
     </w:p>
     <w:p>
@@ -21916,27 +21902,27 @@
           <w:szCs w:val="24"/>
           <w:lang w:eastAsia="it-IT"/>
         </w:rPr>
-        <w:t xml:space="preserve">L’acquirente invece potrà essere un ragazzo o ragazza che sa usare un dispositivo </w:t>
-      </w:r>
-      <w:proofErr w:type="spellStart"/>
-      <w:r>
-        <w:rPr>
-          <w:rFonts w:ascii="Times New Roman" w:eastAsia="Times New Roman" w:hAnsi="Times New Roman" w:cs="Times New Roman"/>
-          <w:sz w:val="24"/>
-          <w:szCs w:val="24"/>
-          <w:lang w:eastAsia="it-IT"/>
-        </w:rPr>
-        <w:t>smarthone</w:t>
-      </w:r>
-      <w:proofErr w:type="spellEnd"/>
-      <w:r>
-        <w:rPr>
-          <w:rFonts w:ascii="Times New Roman" w:eastAsia="Times New Roman" w:hAnsi="Times New Roman" w:cs="Times New Roman"/>
-          <w:sz w:val="24"/>
-          <w:szCs w:val="24"/>
-          <w:lang w:eastAsia="it-IT"/>
-        </w:rPr>
-        <w:t>, un utente che non sa niente di tecnologia e un utente che non sa nulla di tecnologia ma sa quello che gli serve per usare un’applicazione.</w:t>
+        <w:t>L’acquirente invece potrà essere un ragazzo o ragazza che sa usare un dispositivo smart</w:t>
+      </w:r>
+      <w:r>
+        <w:rPr>
+          <w:rFonts w:ascii="Times New Roman" w:eastAsia="Times New Roman" w:hAnsi="Times New Roman" w:cs="Times New Roman"/>
+          <w:sz w:val="24"/>
+          <w:szCs w:val="24"/>
+          <w:lang w:eastAsia="it-IT"/>
+        </w:rPr>
+        <w:t>p</w:t>
+      </w:r>
+      <w:bookmarkStart w:id="19" w:name="_GoBack"/>
+      <w:bookmarkEnd w:id="19"/>
+      <w:r>
+        <w:rPr>
+          <w:rFonts w:ascii="Times New Roman" w:eastAsia="Times New Roman" w:hAnsi="Times New Roman" w:cs="Times New Roman"/>
+          <w:sz w:val="24"/>
+          <w:szCs w:val="24"/>
+          <w:lang w:eastAsia="it-IT"/>
+        </w:rPr>
+        <w:t>hone, un utente che non sa niente di tecnologia e un utente che non sa nulla di tecnologia ma sa quello che gli serve per usare un’applicazione.</w:t>
       </w:r>
     </w:p>
     <w:p>
@@ -22030,7 +22016,7 @@
             <v:path o:extrusionok="f" gradientshapeok="t" o:connecttype="rect"/>
             <o:lock v:ext="edit" aspectratio="t"/>
           </v:shapetype>
-          <v:shape id="_x0000_i1027" type="#_x0000_t75" style="width:323.3pt;height:198.7pt">
+          <v:shape id="_x0000_i1025" type="#_x0000_t75" style="width:323.1pt;height:198.8pt">
             <v:imagedata r:id="rId60" o:title="imm"/>
           </v:shape>
         </w:pict>
@@ -22041,7 +22027,7 @@
           <w:lang w:eastAsia="it-IT"/>
         </w:rPr>
         <w:pict>
-          <v:shape id="_x0000_i1028" type="#_x0000_t75" style="width:323.3pt;height:198.7pt">
+          <v:shape id="_x0000_i1026" type="#_x0000_t75" style="width:323.45pt;height:198.75pt">
             <v:imagedata r:id="rId61" o:title="im2"/>
             <o:lock v:ext="edit" aspectratio="f"/>
           </v:shape>
@@ -22064,6 +22050,7 @@
           <w:lang w:eastAsia="it-IT"/>
         </w:rPr>
       </w:pPr>
+      <w:bookmarkStart w:id="20" w:name="_Toc535964082"/>
       <w:r>
         <w:rPr>
           <w:lang w:eastAsia="it-IT"/>
@@ -22071,6 +22058,7 @@
         <w:lastRenderedPageBreak/>
         <w:t>Requisiti funzionali del sistema</w:t>
       </w:r>
+      <w:bookmarkEnd w:id="20"/>
     </w:p>
     <w:p>
       <w:pPr>
@@ -22093,6 +22081,7 @@
           <w:lang w:eastAsia="it-IT"/>
         </w:rPr>
       </w:pPr>
+      <w:bookmarkStart w:id="21" w:name="_Toc535964083"/>
       <w:r>
         <w:rPr>
           <w:rFonts w:eastAsia="Times New Roman"/>
@@ -22114,6 +22103,7 @@
         </w:rPr>
         <w:t>venditore</w:t>
       </w:r>
+      <w:bookmarkEnd w:id="21"/>
     </w:p>
     <w:p>
       <w:pPr>
@@ -22525,6 +22515,7 @@
       <w:pPr>
         <w:pStyle w:val="Titolo2"/>
       </w:pPr>
+      <w:bookmarkStart w:id="22" w:name="_Toc535964084"/>
       <w:r>
         <w:t>R</w:t>
       </w:r>
@@ -22537,25 +22528,14 @@
       <w:r>
         <w:t>acquirente</w:t>
       </w:r>
-    </w:p>
-    <w:p>
-      <w:r>
-        <w:rPr>
-          <w:lang w:eastAsia="it-IT"/>
-        </w:rPr>
-        <w:t>Il sistema deve</w:t>
-      </w:r>
-      <w:r>
-        <w:rPr>
-          <w:lang w:eastAsia="it-IT"/>
-        </w:rPr>
-        <w:t xml:space="preserve"> dare la possibilità all’acquirente </w:t>
-      </w:r>
-      <w:r>
-        <w:rPr>
-          <w:lang w:eastAsia="it-IT"/>
-        </w:rPr>
-        <w:t>di:</w:t>
+      <w:bookmarkEnd w:id="22"/>
+    </w:p>
+    <w:p>
+      <w:r>
+        <w:rPr>
+          <w:lang w:eastAsia="it-IT"/>
+        </w:rPr>
+        <w:t>Il sistema deve dare la possibilità all’acquirente di:</w:t>
       </w:r>
     </w:p>
     <w:p>
@@ -23270,10 +23250,12 @@
       <w:pPr>
         <w:pStyle w:val="Titolo2"/>
       </w:pPr>
+      <w:bookmarkStart w:id="23" w:name="_Toc535964085"/>
       <w:r>
         <w:lastRenderedPageBreak/>
         <w:t>Albero dei task</w:t>
       </w:r>
+      <w:bookmarkEnd w:id="23"/>
     </w:p>
     <w:p/>
     <w:p/>
@@ -23379,7 +23361,7 @@
           <w:lang w:eastAsia="it-IT"/>
         </w:rPr>
         <w:pict>
-          <v:shape id="_x0000_i1062" type="#_x0000_t75" style="width:481.15pt;height:157.85pt">
+          <v:shape id="_x0000_i1027" type="#_x0000_t75" style="width:481.4pt;height:157.85pt">
             <v:imagedata r:id="rId63" o:title="AlberoTaskSeller"/>
           </v:shape>
         </w:pict>
@@ -23412,8 +23394,6 @@
           <w:lang w:eastAsia="it-IT"/>
         </w:rPr>
       </w:pPr>
-      <w:bookmarkStart w:id="1" w:name="_GoBack"/>
-      <w:bookmarkEnd w:id="1"/>
     </w:p>
     <w:sectPr>
       <w:footerReference w:type="default" r:id="rId64"/>
@@ -23429,7 +23409,7 @@
 </file>
 
 <file path=word/endnotes.xml><?xml version="1.0" encoding="utf-8"?>
-<w:endnotes xmlns:wpc="http://schemas.microsoft.com/office/word/2010/wordprocessingCanvas" xmlns:cx="http://schemas.microsoft.com/office/drawing/2014/chartex" xmlns:mc="http://schemas.openxmlformats.org/markup-compatibility/2006" xmlns:o="urn:schemas-microsoft-com:office:office" xmlns:r="http://schemas.openxmlformats.org/officeDocument/2006/relationships" xmlns:m="http://schemas.openxmlformats.org/officeDocument/2006/math" xmlns:v="urn:schemas-microsoft-com:vml" xmlns:wp14="http://schemas.microsoft.com/office/word/2010/wordprocessingDrawing" xmlns:wp="http://schemas.openxmlformats.org/drawingml/2006/wordprocessingDrawing" xmlns:w10="urn:schemas-microsoft-com:office:word" xmlns:w="http://schemas.openxmlformats.org/wordprocessingml/2006/main" xmlns:w14="http://schemas.microsoft.com/office/word/2010/wordml" xmlns:w15="http://schemas.microsoft.com/office/word/2012/wordml" xmlns:w16se="http://schemas.microsoft.com/office/word/2015/wordml/symex" xmlns:wpg="http://schemas.microsoft.com/office/word/2010/wordprocessingGroup" xmlns:wpi="http://schemas.microsoft.com/office/word/2010/wordprocessingInk" xmlns:wne="http://schemas.microsoft.com/office/word/2006/wordml" xmlns:wps="http://schemas.microsoft.com/office/word/2010/wordprocessingShape" mc:Ignorable="w14 w15 w16se wp14">
+<w:endnotes xmlns:wpc="http://schemas.microsoft.com/office/word/2010/wordprocessingCanvas" xmlns:cx="http://schemas.microsoft.com/office/drawing/2014/chartex" xmlns:cx1="http://schemas.microsoft.com/office/drawing/2015/9/8/chartex" xmlns:cx2="http://schemas.microsoft.com/office/drawing/2015/10/21/chartex" xmlns:cx3="http://schemas.microsoft.com/office/drawing/2016/5/9/chartex" xmlns:cx4="http://schemas.microsoft.com/office/drawing/2016/5/10/chartex" xmlns:cx5="http://schemas.microsoft.com/office/drawing/2016/5/11/chartex" xmlns:cx6="http://schemas.microsoft.com/office/drawing/2016/5/12/chartex" xmlns:cx7="http://schemas.microsoft.com/office/drawing/2016/5/13/chartex" xmlns:cx8="http://schemas.microsoft.com/office/drawing/2016/5/14/chartex" xmlns:mc="http://schemas.openxmlformats.org/markup-compatibility/2006" xmlns:aink="http://schemas.microsoft.com/office/drawing/2016/ink" xmlns:am3d="http://schemas.microsoft.com/office/drawing/2017/model3d" xmlns:o="urn:schemas-microsoft-com:office:office" xmlns:r="http://schemas.openxmlformats.org/officeDocument/2006/relationships" xmlns:m="http://schemas.openxmlformats.org/officeDocument/2006/math" xmlns:v="urn:schemas-microsoft-com:vml" xmlns:wp14="http://schemas.microsoft.com/office/word/2010/wordprocessingDrawing" xmlns:wp="http://schemas.openxmlformats.org/drawingml/2006/wordprocessingDrawing" xmlns:w10="urn:schemas-microsoft-com:office:word" xmlns:w="http://schemas.openxmlformats.org/wordprocessingml/2006/main" xmlns:w14="http://schemas.microsoft.com/office/word/2010/wordml" xmlns:w15="http://schemas.microsoft.com/office/word/2012/wordml" xmlns:w16cid="http://schemas.microsoft.com/office/word/2016/wordml/cid" xmlns:w16se="http://schemas.microsoft.com/office/word/2015/wordml/symex" xmlns:wpg="http://schemas.microsoft.com/office/word/2010/wordprocessingGroup" xmlns:wpi="http://schemas.microsoft.com/office/word/2010/wordprocessingInk" xmlns:wne="http://schemas.microsoft.com/office/word/2006/wordml" xmlns:wps="http://schemas.microsoft.com/office/word/2010/wordprocessingShape" mc:Ignorable="w14 w15 w16se w16cid wp14">
   <w:endnote w:type="separator" w:id="-1">
     <w:p>
       <w:pPr>
@@ -23456,7 +23436,7 @@
 </file>
 
 <file path=word/footer1.xml><?xml version="1.0" encoding="utf-8"?>
-<w:ftr xmlns:wpc="http://schemas.microsoft.com/office/word/2010/wordprocessingCanvas" xmlns:cx="http://schemas.microsoft.com/office/drawing/2014/chartex" xmlns:mc="http://schemas.openxmlformats.org/markup-compatibility/2006" xmlns:o="urn:schemas-microsoft-com:office:office" xmlns:r="http://schemas.openxmlformats.org/officeDocument/2006/relationships" xmlns:m="http://schemas.openxmlformats.org/officeDocument/2006/math" xmlns:v="urn:schemas-microsoft-com:vml" xmlns:wp14="http://schemas.microsoft.com/office/word/2010/wordprocessingDrawing" xmlns:wp="http://schemas.openxmlformats.org/drawingml/2006/wordprocessingDrawing" xmlns:w10="urn:schemas-microsoft-com:office:word" xmlns:w="http://schemas.openxmlformats.org/wordprocessingml/2006/main" xmlns:w14="http://schemas.microsoft.com/office/word/2010/wordml" xmlns:w15="http://schemas.microsoft.com/office/word/2012/wordml" xmlns:w16se="http://schemas.microsoft.com/office/word/2015/wordml/symex" xmlns:wpg="http://schemas.microsoft.com/office/word/2010/wordprocessingGroup" xmlns:wpi="http://schemas.microsoft.com/office/word/2010/wordprocessingInk" xmlns:wne="http://schemas.microsoft.com/office/word/2006/wordml" xmlns:wps="http://schemas.microsoft.com/office/word/2010/wordprocessingShape" mc:Ignorable="w14 w15 w16se wp14">
+<w:ftr xmlns:wpc="http://schemas.microsoft.com/office/word/2010/wordprocessingCanvas" xmlns:cx="http://schemas.microsoft.com/office/drawing/2014/chartex" xmlns:cx1="http://schemas.microsoft.com/office/drawing/2015/9/8/chartex" xmlns:cx2="http://schemas.microsoft.com/office/drawing/2015/10/21/chartex" xmlns:cx3="http://schemas.microsoft.com/office/drawing/2016/5/9/chartex" xmlns:cx4="http://schemas.microsoft.com/office/drawing/2016/5/10/chartex" xmlns:cx5="http://schemas.microsoft.com/office/drawing/2016/5/11/chartex" xmlns:cx6="http://schemas.microsoft.com/office/drawing/2016/5/12/chartex" xmlns:cx7="http://schemas.microsoft.com/office/drawing/2016/5/13/chartex" xmlns:cx8="http://schemas.microsoft.com/office/drawing/2016/5/14/chartex" xmlns:mc="http://schemas.openxmlformats.org/markup-compatibility/2006" xmlns:aink="http://schemas.microsoft.com/office/drawing/2016/ink" xmlns:am3d="http://schemas.microsoft.com/office/drawing/2017/model3d" xmlns:o="urn:schemas-microsoft-com:office:office" xmlns:r="http://schemas.openxmlformats.org/officeDocument/2006/relationships" xmlns:m="http://schemas.openxmlformats.org/officeDocument/2006/math" xmlns:v="urn:schemas-microsoft-com:vml" xmlns:wp14="http://schemas.microsoft.com/office/word/2010/wordprocessingDrawing" xmlns:wp="http://schemas.openxmlformats.org/drawingml/2006/wordprocessingDrawing" xmlns:w10="urn:schemas-microsoft-com:office:word" xmlns:w="http://schemas.openxmlformats.org/wordprocessingml/2006/main" xmlns:w14="http://schemas.microsoft.com/office/word/2010/wordml" xmlns:w15="http://schemas.microsoft.com/office/word/2012/wordml" xmlns:w16cid="http://schemas.microsoft.com/office/word/2016/wordml/cid" xmlns:w16se="http://schemas.microsoft.com/office/word/2015/wordml/symex" xmlns:wpg="http://schemas.microsoft.com/office/word/2010/wordprocessingGroup" xmlns:wpi="http://schemas.microsoft.com/office/word/2010/wordprocessingInk" xmlns:wne="http://schemas.microsoft.com/office/word/2006/wordml" xmlns:wps="http://schemas.microsoft.com/office/word/2010/wordprocessingShape" mc:Ignorable="w14 w15 w16se w16cid wp14">
   <w:sdt>
     <w:sdtPr>
       <w:id w:val="992525349"/>
@@ -23465,6 +23445,7 @@
         <w:docPartUnique/>
       </w:docPartObj>
     </w:sdtPr>
+    <w:sdtEndPr/>
     <w:sdtContent>
       <w:p>
         <w:pPr>
@@ -23502,7 +23483,7 @@
 </file>
 
 <file path=word/footnotes.xml><?xml version="1.0" encoding="utf-8"?>
-<w:footnotes xmlns:wpc="http://schemas.microsoft.com/office/word/2010/wordprocessingCanvas" xmlns:cx="http://schemas.microsoft.com/office/drawing/2014/chartex" xmlns:mc="http://schemas.openxmlformats.org/markup-compatibility/2006" xmlns:o="urn:schemas-microsoft-com:office:office" xmlns:r="http://schemas.openxmlformats.org/officeDocument/2006/relationships" xmlns:m="http://schemas.openxmlformats.org/officeDocument/2006/math" xmlns:v="urn:schemas-microsoft-com:vml" xmlns:wp14="http://schemas.microsoft.com/office/word/2010/wordprocessingDrawing" xmlns:wp="http://schemas.openxmlformats.org/drawingml/2006/wordprocessingDrawing" xmlns:w10="urn:schemas-microsoft-com:office:word" xmlns:w="http://schemas.openxmlformats.org/wordprocessingml/2006/main" xmlns:w14="http://schemas.microsoft.com/office/word/2010/wordml" xmlns:w15="http://schemas.microsoft.com/office/word/2012/wordml" xmlns:w16se="http://schemas.microsoft.com/office/word/2015/wordml/symex" xmlns:wpg="http://schemas.microsoft.com/office/word/2010/wordprocessingGroup" xmlns:wpi="http://schemas.microsoft.com/office/word/2010/wordprocessingInk" xmlns:wne="http://schemas.microsoft.com/office/word/2006/wordml" xmlns:wps="http://schemas.microsoft.com/office/word/2010/wordprocessingShape" mc:Ignorable="w14 w15 w16se wp14">
+<w:footnotes xmlns:wpc="http://schemas.microsoft.com/office/word/2010/wordprocessingCanvas" xmlns:cx="http://schemas.microsoft.com/office/drawing/2014/chartex" xmlns:cx1="http://schemas.microsoft.com/office/drawing/2015/9/8/chartex" xmlns:cx2="http://schemas.microsoft.com/office/drawing/2015/10/21/chartex" xmlns:cx3="http://schemas.microsoft.com/office/drawing/2016/5/9/chartex" xmlns:cx4="http://schemas.microsoft.com/office/drawing/2016/5/10/chartex" xmlns:cx5="http://schemas.microsoft.com/office/drawing/2016/5/11/chartex" xmlns:cx6="http://schemas.microsoft.com/office/drawing/2016/5/12/chartex" xmlns:cx7="http://schemas.microsoft.com/office/drawing/2016/5/13/chartex" xmlns:cx8="http://schemas.microsoft.com/office/drawing/2016/5/14/chartex" xmlns:mc="http://schemas.openxmlformats.org/markup-compatibility/2006" xmlns:aink="http://schemas.microsoft.com/office/drawing/2016/ink" xmlns:am3d="http://schemas.microsoft.com/office/drawing/2017/model3d" xmlns:o="urn:schemas-microsoft-com:office:office" xmlns:r="http://schemas.openxmlformats.org/officeDocument/2006/relationships" xmlns:m="http://schemas.openxmlformats.org/officeDocument/2006/math" xmlns:v="urn:schemas-microsoft-com:vml" xmlns:wp14="http://schemas.microsoft.com/office/word/2010/wordprocessingDrawing" xmlns:wp="http://schemas.openxmlformats.org/drawingml/2006/wordprocessingDrawing" xmlns:w10="urn:schemas-microsoft-com:office:word" xmlns:w="http://schemas.openxmlformats.org/wordprocessingml/2006/main" xmlns:w14="http://schemas.microsoft.com/office/word/2010/wordml" xmlns:w15="http://schemas.microsoft.com/office/word/2012/wordml" xmlns:w16cid="http://schemas.microsoft.com/office/word/2016/wordml/cid" xmlns:w16se="http://schemas.microsoft.com/office/word/2015/wordml/symex" xmlns:wpg="http://schemas.microsoft.com/office/word/2010/wordprocessingGroup" xmlns:wpi="http://schemas.microsoft.com/office/word/2010/wordprocessingInk" xmlns:wne="http://schemas.microsoft.com/office/word/2006/wordml" xmlns:wps="http://schemas.microsoft.com/office/word/2010/wordprocessingShape" mc:Ignorable="w14 w15 w16se w16cid wp14">
   <w:footnote w:type="separator" w:id="-1">
     <w:p>
       <w:pPr>
@@ -23529,7 +23510,7 @@
 </file>
 
 <file path=word/numbering.xml><?xml version="1.0" encoding="utf-8"?>
-<w:numbering xmlns:wpc="http://schemas.microsoft.com/office/word/2010/wordprocessingCanvas" xmlns:cx="http://schemas.microsoft.com/office/drawing/2014/chartex" xmlns:mc="http://schemas.openxmlformats.org/markup-compatibility/2006" xmlns:o="urn:schemas-microsoft-com:office:office" xmlns:r="http://schemas.openxmlformats.org/officeDocument/2006/relationships" xmlns:m="http://schemas.openxmlformats.org/officeDocument/2006/math" xmlns:v="urn:schemas-microsoft-com:vml" xmlns:wp14="http://schemas.microsoft.com/office/word/2010/wordprocessingDrawing" xmlns:wp="http://schemas.openxmlformats.org/drawingml/2006/wordprocessingDrawing" xmlns:w10="urn:schemas-microsoft-com:office:word" xmlns:w="http://schemas.openxmlformats.org/wordprocessingml/2006/main" xmlns:w14="http://schemas.microsoft.com/office/word/2010/wordml" xmlns:w15="http://schemas.microsoft.com/office/word/2012/wordml" xmlns:w16se="http://schemas.microsoft.com/office/word/2015/wordml/symex" xmlns:wpg="http://schemas.microsoft.com/office/word/2010/wordprocessingGroup" xmlns:wpi="http://schemas.microsoft.com/office/word/2010/wordprocessingInk" xmlns:wne="http://schemas.microsoft.com/office/word/2006/wordml" xmlns:wps="http://schemas.microsoft.com/office/word/2010/wordprocessingShape" mc:Ignorable="w14 w15 w16se wp14">
+<w:numbering xmlns:wpc="http://schemas.microsoft.com/office/word/2010/wordprocessingCanvas" xmlns:cx="http://schemas.microsoft.com/office/drawing/2014/chartex" xmlns:cx1="http://schemas.microsoft.com/office/drawing/2015/9/8/chartex" xmlns:cx2="http://schemas.microsoft.com/office/drawing/2015/10/21/chartex" xmlns:cx3="http://schemas.microsoft.com/office/drawing/2016/5/9/chartex" xmlns:cx4="http://schemas.microsoft.com/office/drawing/2016/5/10/chartex" xmlns:cx5="http://schemas.microsoft.com/office/drawing/2016/5/11/chartex" xmlns:cx6="http://schemas.microsoft.com/office/drawing/2016/5/12/chartex" xmlns:cx7="http://schemas.microsoft.com/office/drawing/2016/5/13/chartex" xmlns:cx8="http://schemas.microsoft.com/office/drawing/2016/5/14/chartex" xmlns:mc="http://schemas.openxmlformats.org/markup-compatibility/2006" xmlns:aink="http://schemas.microsoft.com/office/drawing/2016/ink" xmlns:am3d="http://schemas.microsoft.com/office/drawing/2017/model3d" xmlns:o="urn:schemas-microsoft-com:office:office" xmlns:r="http://schemas.openxmlformats.org/officeDocument/2006/relationships" xmlns:m="http://schemas.openxmlformats.org/officeDocument/2006/math" xmlns:v="urn:schemas-microsoft-com:vml" xmlns:wp14="http://schemas.microsoft.com/office/word/2010/wordprocessingDrawing" xmlns:wp="http://schemas.openxmlformats.org/drawingml/2006/wordprocessingDrawing" xmlns:w10="urn:schemas-microsoft-com:office:word" xmlns:w="http://schemas.openxmlformats.org/wordprocessingml/2006/main" xmlns:w14="http://schemas.microsoft.com/office/word/2010/wordml" xmlns:w15="http://schemas.microsoft.com/office/word/2012/wordml" xmlns:w16cid="http://schemas.microsoft.com/office/word/2016/wordml/cid" xmlns:w16se="http://schemas.microsoft.com/office/word/2015/wordml/symex" xmlns:wpg="http://schemas.microsoft.com/office/word/2010/wordprocessingGroup" xmlns:wpi="http://schemas.microsoft.com/office/word/2010/wordprocessingInk" xmlns:wne="http://schemas.microsoft.com/office/word/2006/wordml" xmlns:wps="http://schemas.microsoft.com/office/word/2010/wordprocessingShape" mc:Ignorable="w14 w15 w16se w16cid wp14">
   <w:abstractNum w:abstractNumId="0" w15:restartNumberingAfterBreak="0">
     <w:nsid w:val="052A3F8E"/>
     <w:multiLevelType w:val="hybridMultilevel"/>
@@ -25890,7 +25871,7 @@
 </file>
 
 <file path=word/styles.xml><?xml version="1.0" encoding="utf-8"?>
-<w:styles xmlns:mc="http://schemas.openxmlformats.org/markup-compatibility/2006" xmlns:r="http://schemas.openxmlformats.org/officeDocument/2006/relationships" xmlns:w="http://schemas.openxmlformats.org/wordprocessingml/2006/main" xmlns:w14="http://schemas.microsoft.com/office/word/2010/wordml" xmlns:w15="http://schemas.microsoft.com/office/word/2012/wordml" xmlns:w16se="http://schemas.microsoft.com/office/word/2015/wordml/symex" mc:Ignorable="w14 w15 w16se">
+<w:styles xmlns:mc="http://schemas.openxmlformats.org/markup-compatibility/2006" xmlns:r="http://schemas.openxmlformats.org/officeDocument/2006/relationships" xmlns:w="http://schemas.openxmlformats.org/wordprocessingml/2006/main" xmlns:w14="http://schemas.microsoft.com/office/word/2010/wordml" xmlns:w15="http://schemas.microsoft.com/office/word/2012/wordml" xmlns:w16cid="http://schemas.microsoft.com/office/word/2016/wordml/cid" xmlns:w16se="http://schemas.microsoft.com/office/word/2015/wordml/symex" mc:Ignorable="w14 w15 w16se w16cid">
   <w:docDefaults>
     <w:rPrDefault>
       <w:rPr>
@@ -25906,7 +25887,7 @@
       </w:pPr>
     </w:pPrDefault>
   </w:docDefaults>
-  <w:latentStyles w:defLockedState="0" w:defUIPriority="99" w:defSemiHidden="0" w:defUnhideWhenUsed="0" w:defQFormat="0" w:count="371">
+  <w:latentStyles w:defLockedState="0" w:defUIPriority="99" w:defSemiHidden="0" w:defUnhideWhenUsed="0" w:defQFormat="0" w:count="375">
     <w:lsdException w:name="Normal" w:uiPriority="0" w:qFormat="1"/>
     <w:lsdException w:name="heading 1" w:uiPriority="9" w:qFormat="1"/>
     <w:lsdException w:name="heading 2" w:semiHidden="1" w:uiPriority="9" w:unhideWhenUsed="1" w:qFormat="1"/>
@@ -26012,7 +25993,6 @@
     <w:lsdException w:name="HTML Sample" w:semiHidden="1" w:unhideWhenUsed="1"/>
     <w:lsdException w:name="HTML Typewriter" w:semiHidden="1" w:unhideWhenUsed="1"/>
     <w:lsdException w:name="HTML Variable" w:semiHidden="1" w:unhideWhenUsed="1"/>
-    <w:lsdException w:name="Normal Table" w:semiHidden="1" w:unhideWhenUsed="1"/>
     <w:lsdException w:name="annotation subject" w:semiHidden="1" w:unhideWhenUsed="1"/>
     <w:lsdException w:name="No List" w:semiHidden="1" w:unhideWhenUsed="1"/>
     <w:lsdException w:name="Outline List 1" w:semiHidden="1" w:unhideWhenUsed="1"/>
@@ -26056,10 +26036,8 @@
     <w:lsdException w:name="Table Elegant" w:semiHidden="1" w:unhideWhenUsed="1"/>
     <w:lsdException w:name="Table Professional" w:semiHidden="1" w:unhideWhenUsed="1"/>
     <w:lsdException w:name="Table Subtle 1" w:semiHidden="1" w:unhideWhenUsed="1"/>
-    <w:lsdException w:name="Table Subtle 2" w:semiHidden="1" w:unhideWhenUsed="1"/>
     <w:lsdException w:name="Table Web 1" w:semiHidden="1" w:unhideWhenUsed="1"/>
     <w:lsdException w:name="Table Web 2" w:semiHidden="1" w:unhideWhenUsed="1"/>
-    <w:lsdException w:name="Table Web 3" w:semiHidden="1" w:unhideWhenUsed="1"/>
     <w:lsdException w:name="Balloon Text" w:semiHidden="1" w:unhideWhenUsed="1"/>
     <w:lsdException w:name="Table Grid" w:uiPriority="39"/>
     <w:lsdException w:name="Table Theme" w:semiHidden="1" w:unhideWhenUsed="1"/>
@@ -26278,6 +26256,10 @@
     <w:lsdException w:name="List Table 5 Dark Accent 6" w:uiPriority="50"/>
     <w:lsdException w:name="List Table 6 Colorful Accent 6" w:uiPriority="51"/>
     <w:lsdException w:name="List Table 7 Colorful Accent 6" w:uiPriority="52"/>
+    <w:lsdException w:name="Mention" w:semiHidden="1" w:unhideWhenUsed="1"/>
+    <w:lsdException w:name="Smart Hyperlink" w:semiHidden="1" w:unhideWhenUsed="1"/>
+    <w:lsdException w:name="Hashtag" w:semiHidden="1" w:unhideWhenUsed="1"/>
+    <w:lsdException w:name="Unresolved Mention" w:semiHidden="1" w:unhideWhenUsed="1"/>
   </w:latentStyles>
   <w:style w:type="paragraph" w:default="1" w:styleId="Normale">
     <w:name w:val="Normal"/>
@@ -26999,7 +26981,7 @@
 </file>
 
 <file path=customXml/itemProps1.xml><?xml version="1.0" encoding="utf-8"?>
-<ds:datastoreItem xmlns:ds="http://schemas.openxmlformats.org/officeDocument/2006/customXml" ds:itemID="{77423777-1A31-41C6-A9A9-F60432FDA11C}">
+<ds:datastoreItem xmlns:ds="http://schemas.openxmlformats.org/officeDocument/2006/customXml" ds:itemID="{78C7EBCD-6CC6-47D5-B2D2-0930E6D17B65}">
   <ds:schemaRefs>
     <ds:schemaRef ds:uri="http://schemas.openxmlformats.org/officeDocument/2006/bibliography"/>
   </ds:schemaRefs>

</xml_diff>